<commit_message>
hand in the homework
</commit_message>
<xml_diff>
--- a/02Statistics/P1+instruction_zh.docx
+++ b/02Statistics/P1+instruction_zh.docx
@@ -77,17 +77,53 @@
         </w:rPr>
         <w:t>说明：</w:t>
       </w:r>
-      <w:hyperlink r:id="rId8" w:history="1">
-        <w:r>
-          <w:rPr>
-            <w:rStyle w:val="a7"/>
-            <w:rFonts w:ascii="Times New Roman" w:hAnsi="Times New Roman" w:cs="Times New Roman" w:hint="eastAsia"/>
-            <w:b/>
-            <w:szCs w:val="24"/>
-          </w:rPr>
-          <w:t>点此查看此文档的英文版本</w:t>
-        </w:r>
-      </w:hyperlink>
+      <w:r>
+        <w:fldChar w:fldCharType="begin"/>
+      </w:r>
+      <w:r>
+        <w:instrText xml:space="preserve"> HYPERLINK "https://s3.cn-north-1.amazonaws.com.cn/static-documents/nd002/StatisticsTheScienceofDecisions-ProjectInstructions.pdf" </w:instrText>
+      </w:r>
+      <w:r>
+        <w:fldChar w:fldCharType="separate"/>
+      </w:r>
+      <w:r>
+        <w:rPr>
+          <w:rStyle w:val="a7"/>
+          <w:rFonts w:ascii="Times New Roman" w:hAnsi="Times New Roman" w:cs="Times New Roman" w:hint="eastAsia"/>
+          <w:b/>
+          <w:szCs w:val="24"/>
+        </w:rPr>
+        <w:t>点此</w:t>
+      </w:r>
+      <w:proofErr w:type="gramStart"/>
+      <w:r>
+        <w:rPr>
+          <w:rStyle w:val="a7"/>
+          <w:rFonts w:ascii="Times New Roman" w:hAnsi="Times New Roman" w:cs="Times New Roman" w:hint="eastAsia"/>
+          <w:b/>
+          <w:szCs w:val="24"/>
+        </w:rPr>
+        <w:t>查看此</w:t>
+      </w:r>
+      <w:proofErr w:type="gramEnd"/>
+      <w:r>
+        <w:rPr>
+          <w:rStyle w:val="a7"/>
+          <w:rFonts w:ascii="Times New Roman" w:hAnsi="Times New Roman" w:cs="Times New Roman" w:hint="eastAsia"/>
+          <w:b/>
+          <w:szCs w:val="24"/>
+        </w:rPr>
+        <w:t>文档的英文版本</w:t>
+      </w:r>
+      <w:r>
+        <w:rPr>
+          <w:rStyle w:val="a7"/>
+          <w:rFonts w:ascii="Times New Roman" w:hAnsi="Times New Roman" w:cs="Times New Roman"/>
+          <w:b/>
+          <w:szCs w:val="24"/>
+        </w:rPr>
+        <w:fldChar w:fldCharType="end"/>
+      </w:r>
       <w:r>
         <w:rPr>
           <w:rFonts w:ascii="Times New Roman" w:hAnsi="Times New Roman" w:cs="Times New Roman" w:hint="eastAsia"/>
@@ -149,7 +185,23 @@
           <w:rFonts w:ascii="Times New Roman" w:hAnsi="Times New Roman" w:cs="Times New Roman" w:hint="eastAsia"/>
           <w:sz w:val="22"/>
         </w:rPr>
-        <w:t xml:space="preserve"> Stroop </w:t>
+        <w:t xml:space="preserve"> </w:t>
+      </w:r>
+      <w:proofErr w:type="spellStart"/>
+      <w:r>
+        <w:rPr>
+          <w:rFonts w:ascii="Times New Roman" w:hAnsi="Times New Roman" w:cs="Times New Roman" w:hint="eastAsia"/>
+          <w:sz w:val="22"/>
+        </w:rPr>
+        <w:t>Stroop</w:t>
+      </w:r>
+      <w:proofErr w:type="spellEnd"/>
+      <w:r>
+        <w:rPr>
+          <w:rFonts w:ascii="Times New Roman" w:hAnsi="Times New Roman" w:cs="Times New Roman" w:hint="eastAsia"/>
+          <w:sz w:val="22"/>
+        </w:rPr>
+        <w:t xml:space="preserve"> </w:t>
       </w:r>
       <w:r>
         <w:rPr>
@@ -319,12 +371,21 @@
         </w:rPr>
         <w:t>，</w:t>
       </w:r>
-      <w:r>
-        <w:rPr>
-          <w:rFonts w:ascii="Times New Roman" w:hAnsi="Times New Roman" w:cs="Times New Roman"/>
-          <w:sz w:val="22"/>
-        </w:rPr>
-        <w:t>请确保记录你在创建项目时使用或参考的任何资源</w:t>
+      <w:proofErr w:type="gramStart"/>
+      <w:r>
+        <w:rPr>
+          <w:rFonts w:ascii="Times New Roman" w:hAnsi="Times New Roman" w:cs="Times New Roman"/>
+          <w:sz w:val="22"/>
+        </w:rPr>
+        <w:t>请确保</w:t>
+      </w:r>
+      <w:proofErr w:type="gramEnd"/>
+      <w:r>
+        <w:rPr>
+          <w:rFonts w:ascii="Times New Roman" w:hAnsi="Times New Roman" w:cs="Times New Roman"/>
+          <w:sz w:val="22"/>
+        </w:rPr>
+        <w:t>记录你在创建项目时使用或参考的任何资源</w:t>
       </w:r>
       <w:r>
         <w:rPr>
@@ -551,7 +612,23 @@
           <w:rFonts w:cs="Times New Roman"/>
           <w:sz w:val="22"/>
         </w:rPr>
-        <w:t>此任务的适当假设集是什么？你想执行什么类型的统计测试？为你的选择提供正当理由。</w:t>
+        <w:t>此任务的适当假设集是什么？你</w:t>
+      </w:r>
+      <w:proofErr w:type="gramStart"/>
+      <w:r>
+        <w:rPr>
+          <w:rFonts w:cs="Times New Roman"/>
+          <w:sz w:val="22"/>
+        </w:rPr>
+        <w:t>想执行</w:t>
+      </w:r>
+      <w:proofErr w:type="gramEnd"/>
+      <w:r>
+        <w:rPr>
+          <w:rFonts w:cs="Times New Roman"/>
+          <w:sz w:val="22"/>
+        </w:rPr>
+        <w:t>什么类型的统计测试？为你的选择提供正当理由。</w:t>
       </w:r>
     </w:p>
     <w:p>
@@ -614,13 +691,7 @@
         <w:t>颜色和文字不一致</w:t>
       </w:r>
       <w:r>
-        <w:t>(</w:t>
-      </w:r>
-      <w:r>
-        <w:t>in</w:t>
-      </w:r>
-      <w:r>
-        <w:t>congruent)</w:t>
+        <w:t>(incongruent)</w:t>
       </w:r>
       <w:r>
         <w:t>的时间</w:t>
@@ -835,13 +906,7 @@
               <w:rPr>
                 <w:rFonts w:ascii="Cambria Math" w:hAnsi="Cambria Math"/>
               </w:rPr>
-              <m:t>a</m:t>
-            </m:r>
-            <m:r>
-              <w:rPr>
-                <w:rFonts w:ascii="Cambria Math" w:hAnsi="Cambria Math"/>
-              </w:rPr>
-              <m:t xml:space="preserve"> </m:t>
+              <m:t xml:space="preserve">a </m:t>
             </m:r>
           </m:sub>
         </m:sSub>
@@ -898,13 +963,7 @@
           <w:rPr>
             <w:rFonts w:ascii="Cambria Math" w:eastAsia="宋体" w:hAnsi="Cambria Math"/>
           </w:rPr>
-          <m:t>&lt;</m:t>
-        </m:r>
-        <m:r>
-          <w:rPr>
-            <w:rFonts w:ascii="Cambria Math" w:eastAsia="宋体" w:hAnsi="Cambria Math"/>
-          </w:rPr>
-          <m:t xml:space="preserve"> </m:t>
+          <m:t xml:space="preserve">&lt; </m:t>
         </m:r>
         <m:sSub>
           <m:sSubPr>
@@ -1054,7 +1113,23 @@
           <w:rFonts w:ascii="Times New Roman" w:hAnsi="Times New Roman" w:cs="Times New Roman" w:hint="eastAsia"/>
           <w:sz w:val="22"/>
         </w:rPr>
-        <w:t xml:space="preserve"> Stroop </w:t>
+        <w:t xml:space="preserve"> </w:t>
+      </w:r>
+      <w:proofErr w:type="spellStart"/>
+      <w:r>
+        <w:rPr>
+          <w:rFonts w:ascii="Times New Roman" w:hAnsi="Times New Roman" w:cs="Times New Roman" w:hint="eastAsia"/>
+          <w:sz w:val="22"/>
+        </w:rPr>
+        <w:t>Stroop</w:t>
+      </w:r>
+      <w:proofErr w:type="spellEnd"/>
+      <w:r>
+        <w:rPr>
+          <w:rFonts w:ascii="Times New Roman" w:hAnsi="Times New Roman" w:cs="Times New Roman" w:hint="eastAsia"/>
+          <w:sz w:val="22"/>
+        </w:rPr>
+        <w:t xml:space="preserve"> </w:t>
       </w:r>
       <w:r>
         <w:rPr>
@@ -1063,16 +1138,31 @@
         </w:rPr>
         <w:t>任务了。前往</w:t>
       </w:r>
-      <w:hyperlink r:id="rId9" w:history="1">
-        <w:r>
-          <w:rPr>
-            <w:rStyle w:val="a7"/>
-            <w:rFonts w:ascii="Times New Roman" w:hAnsi="Times New Roman" w:cs="Times New Roman" w:hint="eastAsia"/>
-            <w:sz w:val="22"/>
-          </w:rPr>
-          <w:t>此链接</w:t>
-        </w:r>
-      </w:hyperlink>
+      <w:r>
+        <w:fldChar w:fldCharType="begin"/>
+      </w:r>
+      <w:r>
+        <w:instrText xml:space="preserve"> HYPERLINK "https://faculty.washington.edu/chudler/java/ready.html" </w:instrText>
+      </w:r>
+      <w:r>
+        <w:fldChar w:fldCharType="separate"/>
+      </w:r>
+      <w:r>
+        <w:rPr>
+          <w:rStyle w:val="a7"/>
+          <w:rFonts w:ascii="Times New Roman" w:hAnsi="Times New Roman" w:cs="Times New Roman" w:hint="eastAsia"/>
+          <w:sz w:val="22"/>
+        </w:rPr>
+        <w:t>此链接</w:t>
+      </w:r>
+      <w:r>
+        <w:rPr>
+          <w:rStyle w:val="a7"/>
+          <w:rFonts w:ascii="Times New Roman" w:hAnsi="Times New Roman" w:cs="Times New Roman"/>
+          <w:sz w:val="22"/>
+        </w:rPr>
+        <w:fldChar w:fldCharType="end"/>
+      </w:r>
       <w:r>
         <w:rPr>
           <w:rFonts w:ascii="Times New Roman" w:hAnsi="Times New Roman" w:cs="Times New Roman" w:hint="eastAsia"/>
@@ -1113,7 +1203,23 @@
           <w:rFonts w:ascii="Times New Roman" w:hAnsi="Times New Roman" w:cs="Times New Roman" w:hint="eastAsia"/>
           <w:sz w:val="22"/>
         </w:rPr>
-        <w:t xml:space="preserve"> Stroop </w:t>
+        <w:t xml:space="preserve"> </w:t>
+      </w:r>
+      <w:proofErr w:type="spellStart"/>
+      <w:r>
+        <w:rPr>
+          <w:rFonts w:ascii="Times New Roman" w:hAnsi="Times New Roman" w:cs="Times New Roman" w:hint="eastAsia"/>
+          <w:sz w:val="22"/>
+        </w:rPr>
+        <w:t>Stroop</w:t>
+      </w:r>
+      <w:proofErr w:type="spellEnd"/>
+      <w:r>
+        <w:rPr>
+          <w:rFonts w:ascii="Times New Roman" w:hAnsi="Times New Roman" w:cs="Times New Roman" w:hint="eastAsia"/>
+          <w:sz w:val="22"/>
+        </w:rPr>
+        <w:t xml:space="preserve"> </w:t>
       </w:r>
       <w:r>
         <w:rPr>
@@ -1129,16 +1235,31 @@
         </w:rPr>
         <w:t>时间（你无需将时间提交到网站）。现在</w:t>
       </w:r>
-      <w:hyperlink r:id="rId10" w:history="1">
-        <w:r>
-          <w:rPr>
-            <w:rStyle w:val="a7"/>
-            <w:rFonts w:ascii="Times New Roman" w:hAnsi="Times New Roman" w:cs="Times New Roman" w:hint="eastAsia"/>
-            <w:sz w:val="22"/>
-          </w:rPr>
-          <w:t>下载此数据集</w:t>
-        </w:r>
-      </w:hyperlink>
+      <w:r>
+        <w:fldChar w:fldCharType="begin"/>
+      </w:r>
+      <w:r>
+        <w:instrText xml:space="preserve"> HYPERLINK "https://s3.cn-north-1.amazonaws.com.cn/static-documents/nd002/stroopdata.csv" </w:instrText>
+      </w:r>
+      <w:r>
+        <w:fldChar w:fldCharType="separate"/>
+      </w:r>
+      <w:r>
+        <w:rPr>
+          <w:rStyle w:val="a7"/>
+          <w:rFonts w:ascii="Times New Roman" w:hAnsi="Times New Roman" w:cs="Times New Roman" w:hint="eastAsia"/>
+          <w:sz w:val="22"/>
+        </w:rPr>
+        <w:t>下载此数据集</w:t>
+      </w:r>
+      <w:r>
+        <w:rPr>
+          <w:rStyle w:val="a7"/>
+          <w:rFonts w:ascii="Times New Roman" w:hAnsi="Times New Roman" w:cs="Times New Roman"/>
+          <w:sz w:val="22"/>
+        </w:rPr>
+        <w:fldChar w:fldCharType="end"/>
+      </w:r>
       <w:r>
         <w:rPr>
           <w:rFonts w:ascii="Times New Roman" w:hAnsi="Times New Roman" w:cs="Times New Roman" w:hint="eastAsia"/>
@@ -1153,6 +1274,7 @@
         </w:rPr>
         <w:t>第一个数字代表他们的</w:t>
       </w:r>
+      <w:proofErr w:type="gramStart"/>
       <w:r>
         <w:rPr>
           <w:rFonts w:ascii="Times New Roman" w:hAnsi="Times New Roman" w:cs="Times New Roman"/>
@@ -1160,6 +1282,7 @@
         </w:rPr>
         <w:t>一致任务</w:t>
       </w:r>
+      <w:proofErr w:type="gramEnd"/>
       <w:r>
         <w:rPr>
           <w:rFonts w:ascii="Times New Roman" w:hAnsi="Times New Roman" w:cs="Times New Roman"/>
@@ -1186,8 +1309,17 @@
           <w:rFonts w:ascii="Times New Roman" w:hAnsi="Times New Roman" w:cs="Times New Roman"/>
           <w:sz w:val="22"/>
         </w:rPr>
-        <w:t>不一致任务</w:t>
-      </w:r>
+        <w:t>不</w:t>
+      </w:r>
+      <w:proofErr w:type="gramStart"/>
+      <w:r>
+        <w:rPr>
+          <w:rFonts w:ascii="Times New Roman" w:hAnsi="Times New Roman" w:cs="Times New Roman"/>
+          <w:sz w:val="22"/>
+        </w:rPr>
+        <w:t>一致任务</w:t>
+      </w:r>
+      <w:proofErr w:type="gramEnd"/>
       <w:r>
         <w:rPr>
           <w:rFonts w:ascii="Times New Roman" w:hAnsi="Times New Roman" w:cs="Times New Roman"/>
@@ -1295,7 +1427,7 @@
                     <pic:cNvPicPr/>
                   </pic:nvPicPr>
                   <pic:blipFill>
-                    <a:blip r:embed="rId11"/>
+                    <a:blip r:embed="rId8"/>
                     <a:stretch>
                       <a:fillRect/>
                     </a:stretch>
@@ -1386,7 +1518,7 @@
         <w:pStyle w:val="a5"/>
         <w:ind w:left="284" w:firstLineChars="0" w:firstLine="0"/>
         <w:rPr>
-          <w:rFonts w:cs="Times New Roman" w:hint="eastAsia"/>
+          <w:rFonts w:cs="Times New Roman"/>
           <w:sz w:val="22"/>
         </w:rPr>
       </w:pPr>
@@ -1487,13 +1619,7 @@
           <w:rPr>
             <w:rFonts w:ascii="Cambria Math" w:eastAsia="宋体" w:hAnsi="Cambria Math"/>
           </w:rPr>
-          <m:t xml:space="preserve"> -</m:t>
-        </m:r>
-        <m:r>
-          <w:rPr>
-            <w:rFonts w:ascii="Cambria Math" w:eastAsia="宋体" w:hAnsi="Cambria Math"/>
-          </w:rPr>
-          <m:t xml:space="preserve"> </m:t>
+          <m:t xml:space="preserve"> - </m:t>
         </m:r>
         <m:sSub>
           <m:sSubPr>
@@ -1622,7 +1748,23 @@
           <w:rFonts w:cs="Times New Roman"/>
           <w:sz w:val="22"/>
         </w:rPr>
-        <w:t xml:space="preserve"> df  = (n1 + n2 - 2) = 46</w:t>
+        <w:t xml:space="preserve"> </w:t>
+      </w:r>
+      <w:proofErr w:type="spellStart"/>
+      <w:r>
+        <w:rPr>
+          <w:rFonts w:cs="Times New Roman"/>
+          <w:sz w:val="22"/>
+        </w:rPr>
+        <w:t>df</w:t>
+      </w:r>
+      <w:proofErr w:type="spellEnd"/>
+      <w:r>
+        <w:rPr>
+          <w:rFonts w:cs="Times New Roman"/>
+          <w:sz w:val="22"/>
+        </w:rPr>
+        <w:t xml:space="preserve">  = (n1 + n2 - 2) = 46</w:t>
       </w:r>
     </w:p>
     <w:p>
@@ -1640,7 +1782,7 @@
         <w:pStyle w:val="a5"/>
         <w:ind w:left="657" w:firstLineChars="0" w:firstLine="0"/>
         <w:rPr>
-          <w:rFonts w:cs="Times New Roman" w:hint="eastAsia"/>
+          <w:rFonts w:cs="Times New Roman"/>
           <w:sz w:val="22"/>
         </w:rPr>
       </w:pPr>
@@ -1780,7 +1922,7 @@
         <w:pStyle w:val="a5"/>
         <w:ind w:left="420" w:firstLineChars="0" w:firstLine="0"/>
         <w:rPr>
-          <w:rFonts w:ascii="Times New Roman" w:hAnsi="Times New Roman" w:cs="Times New Roman" w:hint="eastAsia"/>
+          <w:rFonts w:ascii="Times New Roman" w:hAnsi="Times New Roman" w:cs="Times New Roman"/>
           <w:sz w:val="22"/>
         </w:rPr>
       </w:pPr>
@@ -1790,7 +1932,7 @@
         <w:pStyle w:val="a5"/>
         <w:ind w:left="420" w:firstLineChars="0" w:firstLine="0"/>
         <w:rPr>
-          <w:rFonts w:ascii="Times New Roman" w:hAnsi="Times New Roman" w:cs="Times New Roman" w:hint="eastAsia"/>
+          <w:rFonts w:ascii="Times New Roman" w:hAnsi="Times New Roman" w:cs="Times New Roman"/>
           <w:sz w:val="22"/>
         </w:rPr>
       </w:pPr>
@@ -1806,8 +1948,17 @@
           <w:rFonts w:ascii="Times New Roman" w:hAnsi="Times New Roman" w:cs="Times New Roman"/>
           <w:sz w:val="22"/>
         </w:rPr>
-        <w:t>testsa.py</w:t>
-      </w:r>
+        <w:t>testsa.</w:t>
+      </w:r>
+      <w:proofErr w:type="gramStart"/>
+      <w:r>
+        <w:rPr>
+          <w:rFonts w:ascii="Times New Roman" w:hAnsi="Times New Roman" w:cs="Times New Roman"/>
+          <w:sz w:val="22"/>
+        </w:rPr>
+        <w:t>py</w:t>
+      </w:r>
+      <w:proofErr w:type="gramEnd"/>
     </w:p>
     <w:p>
       <w:pPr>
@@ -1867,86 +2018,156 @@
     <w:p>
       <w:pPr>
         <w:rPr>
-          <w:rFonts w:ascii="Times New Roman" w:hAnsi="Times New Roman" w:cs="Times New Roman" w:hint="eastAsia"/>
-          <w:sz w:val="22"/>
-        </w:rPr>
-      </w:pPr>
-      <w:r>
-        <w:rPr>
-          <w:rFonts w:ascii="Times New Roman" w:hAnsi="Times New Roman" w:cs="Times New Roman" w:hint="eastAsia"/>
-          <w:sz w:val="22"/>
-        </w:rPr>
-        <w:t>图片来自</w:t>
-      </w:r>
-      <w:r>
-        <w:rPr>
-          <w:rFonts w:ascii="Times New Roman" w:hAnsi="Times New Roman" w:cs="Times New Roman" w:hint="eastAsia"/>
-          <w:sz w:val="22"/>
-        </w:rPr>
+          <w:rFonts w:ascii="Times New Roman" w:hAnsi="Times New Roman" w:cs="Times New Roman"/>
+          <w:sz w:val="22"/>
+        </w:rPr>
+      </w:pPr>
+    </w:p>
+    <w:p>
+      <w:pPr>
+        <w:rPr>
+          <w:rFonts w:ascii="Times New Roman" w:hAnsi="Times New Roman" w:cs="Times New Roman"/>
+          <w:sz w:val="22"/>
+        </w:rPr>
+      </w:pPr>
+      <w:r>
+        <w:rPr>
+          <w:rFonts w:ascii="Times New Roman" w:hAnsi="Times New Roman" w:cs="Times New Roman" w:hint="eastAsia"/>
+          <w:sz w:val="22"/>
+        </w:rPr>
+        <w:t>该图粗略表示</w:t>
+      </w:r>
+      <w:r>
+        <w:rPr>
+          <w:rFonts w:ascii="Times New Roman" w:hAnsi="Times New Roman" w:cs="Times New Roman" w:hint="eastAsia"/>
+          <w:sz w:val="22"/>
+        </w:rPr>
+        <w:t>t-test</w:t>
+      </w:r>
+      <w:r>
+        <w:rPr>
+          <w:rFonts w:ascii="Times New Roman" w:hAnsi="Times New Roman" w:cs="Times New Roman" w:hint="eastAsia"/>
+          <w:sz w:val="22"/>
+        </w:rPr>
+        <w:t>的结果</w:t>
+      </w:r>
+    </w:p>
+    <w:p>
+      <w:pPr>
+        <w:rPr>
+          <w:rFonts w:ascii="Times New Roman" w:hAnsi="Times New Roman" w:cs="Times New Roman"/>
+          <w:sz w:val="22"/>
+        </w:rPr>
+      </w:pPr>
+      <w:r>
+        <w:rPr>
+          <w:noProof/>
+        </w:rPr>
+        <w:drawing>
+          <wp:inline distT="0" distB="0" distL="0" distR="0" wp14:anchorId="117642CE" wp14:editId="00ED98D4">
+            <wp:extent cx="4160881" cy="2377646"/>
+            <wp:effectExtent l="0" t="0" r="0" b="3810"/>
+            <wp:docPr id="2" name="图片 2"/>
+            <wp:cNvGraphicFramePr>
+              <a:graphicFrameLocks xmlns:a="http://schemas.openxmlformats.org/drawingml/2006/main" noChangeAspect="1"/>
+            </wp:cNvGraphicFramePr>
+            <a:graphic xmlns:a="http://schemas.openxmlformats.org/drawingml/2006/main">
+              <a:graphicData uri="http://schemas.openxmlformats.org/drawingml/2006/picture">
+                <pic:pic xmlns:pic="http://schemas.openxmlformats.org/drawingml/2006/picture">
+                  <pic:nvPicPr>
+                    <pic:cNvPr id="0" name=""/>
+                    <pic:cNvPicPr/>
+                  </pic:nvPicPr>
+                  <pic:blipFill>
+                    <a:blip r:embed="rId9"/>
+                    <a:stretch>
+                      <a:fillRect/>
+                    </a:stretch>
+                  </pic:blipFill>
+                  <pic:spPr>
+                    <a:xfrm>
+                      <a:off x="0" y="0"/>
+                      <a:ext cx="4160881" cy="2377646"/>
+                    </a:xfrm>
+                    <a:prstGeom prst="rect">
+                      <a:avLst/>
+                    </a:prstGeom>
+                  </pic:spPr>
+                </pic:pic>
+              </a:graphicData>
+            </a:graphic>
+          </wp:inline>
+        </w:drawing>
+      </w:r>
+    </w:p>
+    <w:p>
+      <w:pPr>
+        <w:pStyle w:val="a5"/>
+        <w:ind w:left="284" w:firstLineChars="0" w:firstLine="0"/>
+      </w:pPr>
+      <w:r>
+        <w:rPr>
+          <w:rFonts w:ascii="Times New Roman" w:hAnsi="Times New Roman" w:cs="Times New Roman" w:hint="eastAsia"/>
+          <w:sz w:val="22"/>
+        </w:rPr>
+        <w:t>由上图可知，</w:t>
+      </w:r>
+      <w:r>
+        <w:rPr>
+          <w:rFonts w:ascii="Times New Roman" w:hAnsi="Times New Roman" w:cs="Times New Roman" w:hint="eastAsia"/>
+          <w:sz w:val="22"/>
+        </w:rPr>
+        <w:t>t</w:t>
+      </w:r>
+      <w:r>
+        <w:rPr>
+          <w:rFonts w:ascii="Times New Roman" w:hAnsi="Times New Roman" w:cs="Times New Roman" w:hint="eastAsia"/>
+          <w:sz w:val="22"/>
+        </w:rPr>
+        <w:t>统计值落在临界区中，</w:t>
+      </w:r>
+      <w:r>
+        <w:rPr>
+          <w:rFonts w:ascii="Times New Roman" w:hAnsi="Times New Roman" w:cs="Times New Roman" w:hint="eastAsia"/>
+          <w:sz w:val="22"/>
+        </w:rPr>
+        <w:t xml:space="preserve">reject </w:t>
+      </w:r>
+      <w:r>
+        <w:rPr>
+          <w:rFonts w:ascii="Times New Roman" w:hAnsi="Times New Roman" w:cs="Times New Roman" w:hint="eastAsia"/>
+          <w:sz w:val="22"/>
+        </w:rPr>
+        <w:t>零假设，对立假设成立，即</w:t>
+      </w:r>
+      <w:r>
+        <w:t>识别文字和颜色一致的时间</w:t>
+      </w:r>
+      <w:r>
+        <w:t xml:space="preserve">  </w:t>
+      </w:r>
+      <w:r>
+        <w:t>小于</w:t>
+      </w:r>
+      <w:r>
         <w:t xml:space="preserve"> </w:t>
       </w:r>
-      <w:hyperlink r:id="rId12" w:history="1">
-        <w:r>
-          <w:rPr>
-            <w:rStyle w:val="a7"/>
-            <w:rFonts w:ascii="Times New Roman" w:hAnsi="Times New Roman" w:cs="Times New Roman"/>
-            <w:sz w:val="22"/>
-          </w:rPr>
-          <w:t>http://www.math.uah.edu/stat/apps/MeanTestExperiment.html</w:t>
-        </w:r>
-      </w:hyperlink>
-    </w:p>
-    <w:p>
-      <w:pPr>
-        <w:rPr>
-          <w:rFonts w:ascii="Times New Roman" w:hAnsi="Times New Roman" w:cs="Times New Roman" w:hint="eastAsia"/>
-          <w:sz w:val="22"/>
-        </w:rPr>
-      </w:pPr>
-      <w:r>
-        <w:rPr>
-          <w:rFonts w:ascii="Times New Roman" w:hAnsi="Times New Roman" w:cs="Times New Roman" w:hint="eastAsia"/>
-          <w:sz w:val="22"/>
-        </w:rPr>
-        <w:t>该图粗略表示</w:t>
-      </w:r>
-      <w:r>
-        <w:rPr>
-          <w:rFonts w:ascii="Times New Roman" w:hAnsi="Times New Roman" w:cs="Times New Roman" w:hint="eastAsia"/>
-          <w:sz w:val="22"/>
-        </w:rPr>
-        <w:t>t-test</w:t>
-      </w:r>
-      <w:r>
-        <w:rPr>
-          <w:rFonts w:ascii="Times New Roman" w:hAnsi="Times New Roman" w:cs="Times New Roman" w:hint="eastAsia"/>
-          <w:sz w:val="22"/>
-        </w:rPr>
-        <w:t>的结果</w:t>
-      </w:r>
-    </w:p>
-    <w:p>
-      <w:pPr>
-        <w:rPr>
-          <w:rFonts w:ascii="Times New Roman" w:hAnsi="Times New Roman" w:cs="Times New Roman" w:hint="eastAsia"/>
-          <w:sz w:val="22"/>
-        </w:rPr>
-      </w:pPr>
-    </w:p>
-    <w:p>
-      <w:pPr>
-        <w:rPr>
-          <w:rFonts w:ascii="Times New Roman" w:hAnsi="Times New Roman" w:cs="Times New Roman" w:hint="eastAsia"/>
-          <w:sz w:val="22"/>
-        </w:rPr>
-      </w:pPr>
-      <w:bookmarkStart w:id="0" w:name="_GoBack"/>
-      <w:bookmarkEnd w:id="0"/>
-    </w:p>
-    <w:p>
-      <w:pPr>
-        <w:rPr>
-          <w:rFonts w:ascii="Times New Roman" w:hAnsi="Times New Roman" w:cs="Times New Roman" w:hint="eastAsia"/>
+      <w:r>
+        <w:t>识别颜色和文字不一致的时间</w:t>
+      </w:r>
+    </w:p>
+    <w:p>
+      <w:pPr>
+        <w:rPr>
+          <w:rFonts w:ascii="Times New Roman" w:hAnsi="Times New Roman" w:cs="Times New Roman"/>
+          <w:sz w:val="22"/>
+        </w:rPr>
+      </w:pPr>
+    </w:p>
+    <w:p>
+      <w:pPr>
+        <w:rPr>
+          <w:rFonts w:ascii="Times New Roman" w:hAnsi="Times New Roman" w:cs="Times New Roman"/>
           <w:sz w:val="22"/>
         </w:rPr>
       </w:pPr>
@@ -2022,6 +2243,161 @@
         <w:pStyle w:val="a5"/>
         <w:ind w:left="297" w:firstLineChars="0" w:firstLine="0"/>
         <w:rPr>
+          <w:rFonts w:ascii="Times New Roman" w:hAnsi="Times New Roman" w:cs="Times New Roman" w:hint="eastAsia"/>
+          <w:sz w:val="22"/>
+        </w:rPr>
+      </w:pPr>
+    </w:p>
+    <w:p>
+      <w:pPr>
+        <w:pStyle w:val="a5"/>
+        <w:ind w:left="297" w:firstLineChars="0" w:firstLine="0"/>
+        <w:rPr>
+          <w:rFonts w:ascii="Times New Roman" w:hAnsi="Times New Roman" w:cs="Times New Roman" w:hint="eastAsia"/>
+          <w:sz w:val="22"/>
+        </w:rPr>
+      </w:pPr>
+      <w:r>
+        <w:rPr>
+          <w:rFonts w:ascii="Times New Roman" w:hAnsi="Times New Roman" w:cs="Times New Roman" w:hint="eastAsia"/>
+          <w:sz w:val="22"/>
+        </w:rPr>
+        <w:t>置信等级：</w:t>
+      </w:r>
+      <w:r>
+        <w:rPr>
+          <w:rFonts w:ascii="Times New Roman" w:hAnsi="Times New Roman" w:cs="Times New Roman" w:hint="eastAsia"/>
+          <w:sz w:val="22"/>
+        </w:rPr>
+        <w:t xml:space="preserve"> 95% </w:t>
+      </w:r>
+    </w:p>
+    <w:p>
+      <w:pPr>
+        <w:pStyle w:val="a5"/>
+        <w:ind w:left="297" w:firstLineChars="0" w:firstLine="0"/>
+        <w:rPr>
+          <w:rFonts w:ascii="Times New Roman" w:hAnsi="Times New Roman" w:cs="Times New Roman" w:hint="eastAsia"/>
+          <w:sz w:val="22"/>
+        </w:rPr>
+      </w:pPr>
+      <w:r>
+        <w:rPr>
+          <w:rFonts w:ascii="Times New Roman" w:hAnsi="Times New Roman" w:cs="Times New Roman" w:hint="eastAsia"/>
+          <w:sz w:val="22"/>
+        </w:rPr>
+        <w:t xml:space="preserve">t </w:t>
+      </w:r>
+      <w:r>
+        <w:rPr>
+          <w:rFonts w:ascii="Times New Roman" w:hAnsi="Times New Roman" w:cs="Times New Roman" w:hint="eastAsia"/>
+          <w:sz w:val="22"/>
+        </w:rPr>
+        <w:t>临界区：</w:t>
+      </w:r>
+      <w:r>
+        <w:rPr>
+          <w:rFonts w:ascii="Times New Roman" w:hAnsi="Times New Roman" w:cs="Times New Roman" w:hint="eastAsia"/>
+          <w:sz w:val="22"/>
+        </w:rPr>
+        <w:t xml:space="preserve"> -1.684</w:t>
+      </w:r>
+    </w:p>
+    <w:p>
+      <w:pPr>
+        <w:pStyle w:val="a5"/>
+        <w:ind w:left="297" w:firstLineChars="0" w:firstLine="0"/>
+        <w:rPr>
+          <w:rFonts w:hint="eastAsia"/>
+        </w:rPr>
+      </w:pPr>
+      <w:r>
+        <w:rPr>
+          <w:rFonts w:ascii="Times New Roman" w:hAnsi="Times New Roman" w:cs="Times New Roman" w:hint="eastAsia"/>
+          <w:sz w:val="22"/>
+        </w:rPr>
+        <w:t xml:space="preserve">reject </w:t>
+      </w:r>
+      <w:r>
+        <w:rPr>
+          <w:rFonts w:ascii="Times New Roman" w:hAnsi="Times New Roman" w:cs="Times New Roman" w:hint="eastAsia"/>
+          <w:sz w:val="22"/>
+        </w:rPr>
+        <w:t>零假设，对立假设成立，即</w:t>
+      </w:r>
+      <w:r>
+        <w:t>识别文字和颜色一致的时间</w:t>
+      </w:r>
+      <w:r>
+        <w:t xml:space="preserve">  </w:t>
+      </w:r>
+      <w:r>
+        <w:t>小于</w:t>
+      </w:r>
+      <w:r>
+        <w:t xml:space="preserve"> </w:t>
+      </w:r>
+      <w:r>
+        <w:t>识别颜色和文字不一致的时间</w:t>
+      </w:r>
+    </w:p>
+    <w:p>
+      <w:pPr>
+        <w:pStyle w:val="a5"/>
+        <w:ind w:left="297" w:firstLineChars="0" w:firstLine="0"/>
+        <w:rPr>
+          <w:rFonts w:hint="eastAsia"/>
+        </w:rPr>
+      </w:pPr>
+    </w:p>
+    <w:p>
+      <w:pPr>
+        <w:pStyle w:val="a5"/>
+        <w:ind w:left="297" w:firstLineChars="0" w:firstLine="0"/>
+        <w:rPr>
+          <w:rFonts w:hint="eastAsia"/>
+        </w:rPr>
+      </w:pPr>
+      <w:r>
+        <w:rPr>
+          <w:rFonts w:hint="eastAsia"/>
+        </w:rPr>
+        <w:t>试验结论：视觉对颜色的判断和文字识别</w:t>
+      </w:r>
+      <w:r>
+        <w:rPr>
+          <w:rFonts w:hint="eastAsia"/>
+        </w:rPr>
+        <w:t>不一致时，会延长决策</w:t>
+      </w:r>
+      <w:r>
+        <w:rPr>
+          <w:rFonts w:hint="eastAsia"/>
+        </w:rPr>
+        <w:t>时间</w:t>
+      </w:r>
+    </w:p>
+    <w:p>
+      <w:pPr>
+        <w:pStyle w:val="a5"/>
+        <w:ind w:left="297" w:firstLineChars="0" w:firstLine="0"/>
+        <w:rPr>
+          <w:rFonts w:ascii="Times New Roman" w:hAnsi="Times New Roman" w:cs="Times New Roman" w:hint="eastAsia"/>
+          <w:sz w:val="22"/>
+        </w:rPr>
+      </w:pPr>
+      <w:r>
+        <w:rPr>
+          <w:rFonts w:hint="eastAsia"/>
+        </w:rPr>
+        <w:t>结果与期望一致</w:t>
+      </w:r>
+    </w:p>
+    <w:p>
+      <w:pPr>
+        <w:pStyle w:val="a5"/>
+        <w:ind w:left="297" w:firstLineChars="0" w:firstLine="0"/>
+        <w:rPr>
           <w:rFonts w:ascii="Times New Roman" w:hAnsi="Times New Roman" w:cs="Times New Roman"/>
           <w:sz w:val="22"/>
         </w:rPr>
@@ -2058,70 +2434,217 @@
     </w:p>
     <w:p>
       <w:pPr>
-        <w:rPr>
-          <w:rFonts w:ascii="Times New Roman" w:hAnsi="Times New Roman" w:cs="Times New Roman"/>
-          <w:sz w:val="22"/>
-        </w:rPr>
-      </w:pPr>
-    </w:p>
-    <w:p>
-      <w:pPr>
-        <w:rPr>
-          <w:rFonts w:ascii="Times New Roman" w:hAnsi="Times New Roman" w:cs="Times New Roman"/>
-          <w:sz w:val="22"/>
-        </w:rPr>
-      </w:pPr>
-    </w:p>
-    <w:p>
-      <w:pPr>
-        <w:rPr>
-          <w:rFonts w:ascii="Times New Roman" w:hAnsi="Times New Roman" w:cs="Times New Roman"/>
-          <w:sz w:val="22"/>
-        </w:rPr>
-      </w:pPr>
-      <w:r>
-        <w:rPr>
-          <w:rFonts w:ascii="Times New Roman" w:hAnsi="Times New Roman" w:cs="Times New Roman" w:hint="eastAsia"/>
-          <w:sz w:val="22"/>
-        </w:rPr>
-        <w:t>优达学城</w:t>
-      </w:r>
-    </w:p>
-    <w:p>
-      <w:pPr>
-        <w:rPr>
-          <w:rFonts w:ascii="Times New Roman" w:hAnsi="Times New Roman" w:cs="Times New Roman"/>
-          <w:sz w:val="22"/>
-        </w:rPr>
-      </w:pPr>
-      <w:r>
-        <w:rPr>
-          <w:rFonts w:ascii="Times New Roman" w:hAnsi="Times New Roman" w:cs="Times New Roman" w:hint="eastAsia"/>
-          <w:sz w:val="22"/>
-        </w:rPr>
-        <w:t>2016</w:t>
-      </w:r>
-      <w:r>
-        <w:rPr>
-          <w:rFonts w:ascii="Times New Roman" w:hAnsi="Times New Roman" w:cs="Times New Roman" w:hint="eastAsia"/>
-          <w:sz w:val="22"/>
-        </w:rPr>
-        <w:t>年</w:t>
-      </w:r>
-      <w:r>
-        <w:rPr>
-          <w:rFonts w:ascii="Times New Roman" w:hAnsi="Times New Roman" w:cs="Times New Roman" w:hint="eastAsia"/>
-          <w:sz w:val="22"/>
-        </w:rPr>
-        <w:t>9</w:t>
-      </w:r>
-      <w:r>
-        <w:rPr>
-          <w:rFonts w:ascii="Times New Roman" w:hAnsi="Times New Roman" w:cs="Times New Roman" w:hint="eastAsia"/>
-          <w:sz w:val="22"/>
-        </w:rPr>
-        <w:t>月</w:t>
-      </w:r>
+        <w:pStyle w:val="a5"/>
+        <w:ind w:left="297" w:firstLineChars="0" w:firstLine="0"/>
+        <w:rPr>
+          <w:rFonts w:hint="eastAsia"/>
+        </w:rPr>
+      </w:pPr>
+      <w:r>
+        <w:rPr>
+          <w:rFonts w:ascii="Times New Roman" w:hAnsi="Times New Roman" w:cs="Times New Roman" w:hint="eastAsia"/>
+          <w:sz w:val="22"/>
+        </w:rPr>
+        <w:t>可能</w:t>
+      </w:r>
+      <w:r>
+        <w:rPr>
+          <w:rFonts w:ascii="Times New Roman" w:hAnsi="Times New Roman" w:cs="Times New Roman" w:hint="eastAsia"/>
+          <w:sz w:val="22"/>
+        </w:rPr>
+        <w:t>原因：</w:t>
+      </w:r>
+      <w:r>
+        <w:rPr>
+          <w:rFonts w:hint="eastAsia"/>
+        </w:rPr>
+        <w:t>视觉对颜色的判断和文字识别不一致时，会干扰大脑判断，使之延长决策时间</w:t>
+      </w:r>
+    </w:p>
+    <w:p>
+      <w:pPr>
+        <w:pStyle w:val="a5"/>
+        <w:ind w:left="297" w:firstLineChars="0" w:firstLine="0"/>
+        <w:rPr>
+          <w:rFonts w:hint="eastAsia"/>
+        </w:rPr>
+      </w:pPr>
+      <w:r>
+        <w:rPr>
+          <w:rFonts w:hint="eastAsia"/>
+        </w:rPr>
+        <w:t>还可以添加两个对照组。</w:t>
+      </w:r>
+    </w:p>
+    <w:p>
+      <w:pPr>
+        <w:pStyle w:val="a5"/>
+        <w:numPr>
+          <w:ilvl w:val="0"/>
+          <w:numId w:val="4"/>
+        </w:numPr>
+        <w:ind w:firstLineChars="0"/>
+        <w:rPr>
+          <w:rFonts w:hint="eastAsia"/>
+        </w:rPr>
+      </w:pPr>
+      <w:r>
+        <w:rPr>
+          <w:rFonts w:hint="eastAsia"/>
+        </w:rPr>
+        <w:t>只识别颜色而不识别文字，即用无关颜色的文字来表示颜色。</w:t>
+      </w:r>
+    </w:p>
+    <w:p>
+      <w:pPr>
+        <w:pStyle w:val="a5"/>
+        <w:numPr>
+          <w:ilvl w:val="0"/>
+          <w:numId w:val="4"/>
+        </w:numPr>
+        <w:ind w:firstLineChars="0"/>
+        <w:rPr>
+          <w:rFonts w:hint="eastAsia"/>
+        </w:rPr>
+      </w:pPr>
+      <w:r>
+        <w:rPr>
+          <w:rFonts w:hint="eastAsia"/>
+        </w:rPr>
+        <w:t>只识别文字而不识别颜色，用同样的颜色的文字显示</w:t>
+      </w:r>
+    </w:p>
+    <w:p>
+      <w:pPr>
+        <w:pStyle w:val="a5"/>
+        <w:ind w:left="657" w:firstLineChars="0" w:firstLine="0"/>
+        <w:rPr>
+          <w:rFonts w:hint="eastAsia"/>
+        </w:rPr>
+      </w:pPr>
+    </w:p>
+    <w:p>
+      <w:pPr>
+        <w:pStyle w:val="a5"/>
+        <w:ind w:left="657" w:firstLineChars="0" w:firstLine="0"/>
+        <w:rPr>
+          <w:rFonts w:hint="eastAsia"/>
+        </w:rPr>
+      </w:pPr>
+      <w:r>
+        <w:rPr>
+          <w:rFonts w:hint="eastAsia"/>
+        </w:rPr>
+        <w:t>识别结果如下，</w:t>
+      </w:r>
+    </w:p>
+    <w:p>
+      <w:pPr>
+        <w:pStyle w:val="a5"/>
+        <w:ind w:left="297" w:firstLineChars="0" w:firstLine="0"/>
+        <w:rPr>
+          <w:rFonts w:hint="eastAsia"/>
+        </w:rPr>
+      </w:pPr>
+      <w:r>
+        <w:rPr>
+          <w:rFonts w:hint="eastAsia"/>
+        </w:rPr>
+        <w:t>文字识别的速度</w:t>
+      </w:r>
+      <w:r>
+        <w:rPr>
+          <w:rFonts w:hint="eastAsia"/>
+        </w:rPr>
+        <w:t xml:space="preserve"> &gt; </w:t>
+      </w:r>
+      <w:r>
+        <w:rPr>
+          <w:rFonts w:hint="eastAsia"/>
+        </w:rPr>
+        <w:t>文字和颜色一致</w:t>
+      </w:r>
+      <w:r>
+        <w:rPr>
+          <w:rFonts w:hint="eastAsia"/>
+        </w:rPr>
+        <w:t xml:space="preserve"> &gt; </w:t>
+      </w:r>
+      <w:r>
+        <w:rPr>
+          <w:rFonts w:hint="eastAsia"/>
+        </w:rPr>
+        <w:t>颜色识别的速度</w:t>
+      </w:r>
+      <w:r>
+        <w:rPr>
+          <w:rFonts w:hint="eastAsia"/>
+        </w:rPr>
+        <w:t xml:space="preserve"> &gt; </w:t>
+      </w:r>
+      <w:r>
+        <w:rPr>
+          <w:rFonts w:hint="eastAsia"/>
+        </w:rPr>
+        <w:t>文字和颜色不一致</w:t>
+      </w:r>
+    </w:p>
+    <w:p>
+      <w:pPr>
+        <w:pStyle w:val="a5"/>
+        <w:ind w:left="297" w:firstLineChars="0" w:firstLine="0"/>
+        <w:rPr>
+          <w:rFonts w:hint="eastAsia"/>
+        </w:rPr>
+      </w:pPr>
+      <w:r>
+        <w:rPr>
+          <w:rFonts w:hint="eastAsia"/>
+        </w:rPr>
+        <w:t>可能原因，文字可以直接映射抽象概念，而颜色需要匹配的时间，当颜色和文字不一致时，大脑需要逻辑判断</w:t>
+      </w:r>
+    </w:p>
+    <w:p>
+      <w:pPr>
+        <w:pStyle w:val="a5"/>
+        <w:ind w:left="297" w:firstLineChars="0" w:firstLine="0"/>
+        <w:rPr>
+          <w:rFonts w:hint="eastAsia"/>
+        </w:rPr>
+      </w:pPr>
+    </w:p>
+    <w:p>
+      <w:pPr>
+        <w:rPr>
+          <w:rFonts w:ascii="Times New Roman" w:hAnsi="Times New Roman" w:cs="Times New Roman"/>
+          <w:sz w:val="22"/>
+        </w:rPr>
+      </w:pPr>
+    </w:p>
+    <w:p>
+      <w:pPr>
+        <w:rPr>
+          <w:rFonts w:ascii="Times New Roman" w:hAnsi="Times New Roman" w:cs="Times New Roman"/>
+          <w:sz w:val="22"/>
+        </w:rPr>
+      </w:pPr>
+    </w:p>
+    <w:p>
+      <w:pPr>
+        <w:rPr>
+          <w:rFonts w:ascii="Times New Roman" w:hAnsi="Times New Roman" w:cs="Times New Roman"/>
+          <w:sz w:val="22"/>
+        </w:rPr>
+      </w:pPr>
+      <w:r>
+        <w:rPr>
+          <w:rFonts w:ascii="Times New Roman" w:hAnsi="Times New Roman" w:cs="Times New Roman" w:hint="eastAsia"/>
+          <w:sz w:val="22"/>
+        </w:rPr>
+        <w:t xml:space="preserve"> 2017-6-15</w:t>
+      </w:r>
+      <w:bookmarkStart w:id="0" w:name="_GoBack"/>
+      <w:bookmarkEnd w:id="0"/>
     </w:p>
     <w:sectPr>
       <w:pgSz w:w="11906" w:h="16838"/>
@@ -2263,13 +2786,13 @@
     </w:lvl>
   </w:abstractNum>
   <w:abstractNum w:abstractNumId="1">
-    <w:nsid w:val="52B0640D"/>
+    <w:nsid w:val="341D0015"/>
     <w:multiLevelType w:val="hybridMultilevel"/>
-    <w:tmpl w:val="AF527F06"/>
-    <w:lvl w:ilvl="0" w:tplc="22F43F24">
+    <w:tmpl w:val="D27C8562"/>
+    <w:lvl w:ilvl="0" w:tplc="612EB114">
       <w:start w:val="1"/>
       <w:numFmt w:val="decimal"/>
-      <w:lvlText w:val="%1)"/>
+      <w:lvlText w:val="%1）"/>
       <w:lvlJc w:val="left"/>
       <w:pPr>
         <w:ind w:left="657" w:hanging="360"/>
@@ -2352,6 +2875,95 @@
     </w:lvl>
   </w:abstractNum>
   <w:abstractNum w:abstractNumId="2">
+    <w:nsid w:val="52B0640D"/>
+    <w:multiLevelType w:val="hybridMultilevel"/>
+    <w:tmpl w:val="AF527F06"/>
+    <w:lvl w:ilvl="0" w:tplc="22F43F24">
+      <w:start w:val="1"/>
+      <w:numFmt w:val="decimal"/>
+      <w:lvlText w:val="%1)"/>
+      <w:lvlJc w:val="left"/>
+      <w:pPr>
+        <w:ind w:left="657" w:hanging="360"/>
+      </w:pPr>
+      <w:rPr>
+        <w:rFonts w:hint="default"/>
+      </w:rPr>
+    </w:lvl>
+    <w:lvl w:ilvl="1" w:tplc="04090019" w:tentative="1">
+      <w:start w:val="1"/>
+      <w:numFmt w:val="lowerLetter"/>
+      <w:lvlText w:val="%2)"/>
+      <w:lvlJc w:val="left"/>
+      <w:pPr>
+        <w:ind w:left="1137" w:hanging="420"/>
+      </w:pPr>
+    </w:lvl>
+    <w:lvl w:ilvl="2" w:tplc="0409001B" w:tentative="1">
+      <w:start w:val="1"/>
+      <w:numFmt w:val="lowerRoman"/>
+      <w:lvlText w:val="%3."/>
+      <w:lvlJc w:val="right"/>
+      <w:pPr>
+        <w:ind w:left="1557" w:hanging="420"/>
+      </w:pPr>
+    </w:lvl>
+    <w:lvl w:ilvl="3" w:tplc="0409000F" w:tentative="1">
+      <w:start w:val="1"/>
+      <w:numFmt w:val="decimal"/>
+      <w:lvlText w:val="%4."/>
+      <w:lvlJc w:val="left"/>
+      <w:pPr>
+        <w:ind w:left="1977" w:hanging="420"/>
+      </w:pPr>
+    </w:lvl>
+    <w:lvl w:ilvl="4" w:tplc="04090019" w:tentative="1">
+      <w:start w:val="1"/>
+      <w:numFmt w:val="lowerLetter"/>
+      <w:lvlText w:val="%5)"/>
+      <w:lvlJc w:val="left"/>
+      <w:pPr>
+        <w:ind w:left="2397" w:hanging="420"/>
+      </w:pPr>
+    </w:lvl>
+    <w:lvl w:ilvl="5" w:tplc="0409001B" w:tentative="1">
+      <w:start w:val="1"/>
+      <w:numFmt w:val="lowerRoman"/>
+      <w:lvlText w:val="%6."/>
+      <w:lvlJc w:val="right"/>
+      <w:pPr>
+        <w:ind w:left="2817" w:hanging="420"/>
+      </w:pPr>
+    </w:lvl>
+    <w:lvl w:ilvl="6" w:tplc="0409000F" w:tentative="1">
+      <w:start w:val="1"/>
+      <w:numFmt w:val="decimal"/>
+      <w:lvlText w:val="%7."/>
+      <w:lvlJc w:val="left"/>
+      <w:pPr>
+        <w:ind w:left="3237" w:hanging="420"/>
+      </w:pPr>
+    </w:lvl>
+    <w:lvl w:ilvl="7" w:tplc="04090019" w:tentative="1">
+      <w:start w:val="1"/>
+      <w:numFmt w:val="lowerLetter"/>
+      <w:lvlText w:val="%8)"/>
+      <w:lvlJc w:val="left"/>
+      <w:pPr>
+        <w:ind w:left="3657" w:hanging="420"/>
+      </w:pPr>
+    </w:lvl>
+    <w:lvl w:ilvl="8" w:tplc="0409001B" w:tentative="1">
+      <w:start w:val="1"/>
+      <w:numFmt w:val="lowerRoman"/>
+      <w:lvlText w:val="%9."/>
+      <w:lvlJc w:val="right"/>
+      <w:pPr>
+        <w:ind w:left="4077" w:hanging="420"/>
+      </w:pPr>
+    </w:lvl>
+  </w:abstractNum>
+  <w:abstractNum w:abstractNumId="3">
     <w:nsid w:val="533F6D0B"/>
     <w:multiLevelType w:val="multilevel"/>
     <w:tmpl w:val="28B403AC"/>
@@ -2473,12 +3085,15 @@
     </w:lvl>
   </w:abstractNum>
   <w:num w:numId="1">
-    <w:abstractNumId w:val="2"/>
+    <w:abstractNumId w:val="3"/>
   </w:num>
   <w:num w:numId="2">
     <w:abstractNumId w:val="0"/>
   </w:num>
   <w:num w:numId="3">
+    <w:abstractNumId w:val="2"/>
+  </w:num>
+  <w:num w:numId="4">
     <w:abstractNumId w:val="1"/>
   </w:num>
 </w:numbering>
@@ -2649,6 +3264,7 @@
   <w:style w:type="character" w:default="1" w:styleId="a0">
     <w:name w:val="Default Paragraph Font"/>
     <w:uiPriority w:val="1"/>
+    <w:semiHidden/>
     <w:unhideWhenUsed/>
   </w:style>
   <w:style w:type="table" w:default="1" w:styleId="a1">

</xml_diff>

<commit_message>
change sample mean to population mean in hypothesis testing
</commit_message>
<xml_diff>
--- a/02Statistics/P1+instruction_zh.docx
+++ b/02Statistics/P1+instruction_zh.docx
@@ -646,9 +646,6 @@
       <w:pPr>
         <w:pStyle w:val="a5"/>
         <w:ind w:left="284" w:firstLineChars="0" w:firstLine="0"/>
-        <w:rPr>
-          <w:rFonts w:hint="eastAsia"/>
-        </w:rPr>
       </w:pPr>
       <w:r>
         <w:rPr>
@@ -714,7 +711,19 @@
         <w:rPr>
           <w:rFonts w:hint="eastAsia"/>
         </w:rPr>
-        <w:t>的样本均值</w:t>
+        <w:t>的</w:t>
+      </w:r>
+      <w:r>
+        <w:rPr>
+          <w:rFonts w:hint="eastAsia"/>
+        </w:rPr>
+        <w:t>总体</w:t>
+      </w:r>
+      <w:r>
+        <w:rPr>
+          <w:rFonts w:hint="eastAsia"/>
+        </w:rPr>
+        <w:t>均值</w:t>
       </w:r>
       <w:r>
         <w:rPr>
@@ -732,30 +741,18 @@
             </m:ctrlPr>
           </m:sSubPr>
           <m:e>
-            <m:acc>
-              <m:accPr>
-                <m:chr m:val="̅"/>
-                <m:ctrlPr>
-                  <w:rPr>
-                    <w:rFonts w:ascii="Cambria Math" w:eastAsia="宋体" w:hAnsi="Cambria Math"/>
-                  </w:rPr>
-                </m:ctrlPr>
-              </m:accPr>
-              <m:e>
-                <m:r>
-                  <m:rPr>
-                    <m:sty m:val="p"/>
-                  </m:rPr>
-                  <w:rPr>
-                    <w:rFonts w:ascii="Cambria Math" w:eastAsia="宋体" w:hAnsi="Cambria Math"/>
-                  </w:rPr>
-                  <m:t>x</m:t>
-                </m:r>
-              </m:e>
-            </m:acc>
+            <m:r>
+              <w:rPr>
+                <w:rFonts w:ascii="Cambria Math" w:eastAsia="宋体" w:hAnsi="Cambria Math"/>
+              </w:rPr>
+              <m:t>μ</m:t>
+            </m:r>
           </m:e>
           <m:sub>
             <m:r>
+              <m:rPr>
+                <m:sty m:val="p"/>
+              </m:rPr>
               <w:rPr>
                 <w:rFonts w:ascii="Cambria Math" w:eastAsia="宋体" w:hAnsi="Cambria Math"/>
               </w:rPr>
@@ -807,7 +804,13 @@
         <w:rPr>
           <w:rFonts w:hint="eastAsia"/>
         </w:rPr>
-        <w:t>样本均值</w:t>
+        <w:t>总体</w:t>
+      </w:r>
+      <w:r>
+        <w:rPr>
+          <w:rFonts w:hint="eastAsia"/>
+        </w:rPr>
+        <w:t>均值</w:t>
       </w:r>
       <m:oMath>
         <m:sSub>
@@ -819,27 +822,12 @@
             </m:ctrlPr>
           </m:sSubPr>
           <m:e>
-            <m:acc>
-              <m:accPr>
-                <m:chr m:val="̅"/>
-                <m:ctrlPr>
-                  <w:rPr>
-                    <w:rFonts w:ascii="Cambria Math" w:eastAsia="宋体" w:hAnsi="Cambria Math"/>
-                  </w:rPr>
-                </m:ctrlPr>
-              </m:accPr>
-              <m:e>
-                <m:r>
-                  <m:rPr>
-                    <m:sty m:val="p"/>
-                  </m:rPr>
-                  <w:rPr>
-                    <w:rFonts w:ascii="Cambria Math" w:eastAsia="宋体" w:hAnsi="Cambria Math"/>
-                  </w:rPr>
-                  <m:t>x</m:t>
-                </m:r>
-              </m:e>
-            </m:acc>
+            <m:r>
+              <w:rPr>
+                <w:rFonts w:ascii="Cambria Math" w:eastAsia="宋体" w:hAnsi="Cambria Math"/>
+              </w:rPr>
+              <m:t>μ</m:t>
+            </m:r>
           </m:e>
           <m:sub>
             <m:r>
@@ -851,6 +839,12 @@
           </m:sub>
         </m:sSub>
       </m:oMath>
+      <w:r>
+        <w:rPr>
+          <w:rFonts w:hint="eastAsia"/>
+        </w:rPr>
+        <w:t xml:space="preserve"> </w:t>
+      </w:r>
     </w:p>
     <w:p>
       <w:pPr>
@@ -901,30 +895,18 @@
             </m:ctrlPr>
           </m:sSubPr>
           <m:e>
-            <m:acc>
-              <m:accPr>
-                <m:chr m:val="̅"/>
-                <m:ctrlPr>
-                  <w:rPr>
-                    <w:rFonts w:ascii="Cambria Math" w:eastAsia="宋体" w:hAnsi="Cambria Math"/>
-                  </w:rPr>
-                </m:ctrlPr>
-              </m:accPr>
-              <m:e>
-                <m:r>
-                  <m:rPr>
-                    <m:sty m:val="p"/>
-                  </m:rPr>
-                  <w:rPr>
-                    <w:rFonts w:ascii="Cambria Math" w:eastAsia="宋体" w:hAnsi="Cambria Math"/>
-                  </w:rPr>
-                  <m:t>x</m:t>
-                </m:r>
-              </m:e>
-            </m:acc>
+            <m:r>
+              <w:rPr>
+                <w:rFonts w:ascii="Cambria Math" w:eastAsia="宋体" w:hAnsi="Cambria Math"/>
+              </w:rPr>
+              <m:t>μ</m:t>
+            </m:r>
           </m:e>
           <m:sub>
             <m:r>
+              <m:rPr>
+                <m:sty m:val="p"/>
+              </m:rPr>
               <w:rPr>
                 <w:rFonts w:ascii="Cambria Math" w:eastAsia="宋体" w:hAnsi="Cambria Math"/>
               </w:rPr>
@@ -936,13 +918,7 @@
           <w:rPr>
             <w:rFonts w:ascii="Cambria Math" w:eastAsia="宋体" w:hAnsi="Cambria Math"/>
           </w:rPr>
-          <m:t>-</m:t>
-        </m:r>
-        <m:r>
-          <w:rPr>
-            <w:rFonts w:ascii="Cambria Math" w:eastAsia="宋体" w:hAnsi="Cambria Math"/>
-          </w:rPr>
-          <m:t xml:space="preserve"> </m:t>
+          <m:t xml:space="preserve">- </m:t>
         </m:r>
         <m:sSub>
           <m:sSubPr>
@@ -953,27 +929,12 @@
             </m:ctrlPr>
           </m:sSubPr>
           <m:e>
-            <m:acc>
-              <m:accPr>
-                <m:chr m:val="̅"/>
-                <m:ctrlPr>
-                  <w:rPr>
-                    <w:rFonts w:ascii="Cambria Math" w:eastAsia="宋体" w:hAnsi="Cambria Math"/>
-                  </w:rPr>
-                </m:ctrlPr>
-              </m:accPr>
-              <m:e>
-                <m:r>
-                  <m:rPr>
-                    <m:sty m:val="p"/>
-                  </m:rPr>
-                  <w:rPr>
-                    <w:rFonts w:ascii="Cambria Math" w:eastAsia="宋体" w:hAnsi="Cambria Math"/>
-                  </w:rPr>
-                  <m:t>x</m:t>
-                </m:r>
-              </m:e>
-            </m:acc>
+            <m:r>
+              <w:rPr>
+                <w:rFonts w:ascii="Cambria Math" w:eastAsia="宋体" w:hAnsi="Cambria Math"/>
+              </w:rPr>
+              <m:t>μ</m:t>
+            </m:r>
           </m:e>
           <m:sub>
             <m:r>
@@ -1046,7 +1007,13 @@
         <w:rPr>
           <w:rFonts w:hint="eastAsia"/>
         </w:rPr>
-        <w:t>的样本均值</w:t>
+        <w:t>的</w:t>
+      </w:r>
+      <w:r>
+        <w:rPr>
+          <w:rFonts w:hint="eastAsia"/>
+        </w:rPr>
+        <w:t>总体均值</w:t>
       </w:r>
       <w:r>
         <w:rPr>
@@ -1064,30 +1031,18 @@
             </m:ctrlPr>
           </m:sSubPr>
           <m:e>
-            <m:acc>
-              <m:accPr>
-                <m:chr m:val="̅"/>
-                <m:ctrlPr>
-                  <w:rPr>
-                    <w:rFonts w:ascii="Cambria Math" w:eastAsia="宋体" w:hAnsi="Cambria Math"/>
-                  </w:rPr>
-                </m:ctrlPr>
-              </m:accPr>
-              <m:e>
-                <m:r>
-                  <m:rPr>
-                    <m:sty m:val="p"/>
-                  </m:rPr>
-                  <w:rPr>
-                    <w:rFonts w:ascii="Cambria Math" w:eastAsia="宋体" w:hAnsi="Cambria Math"/>
-                  </w:rPr>
-                  <m:t>x</m:t>
-                </m:r>
-              </m:e>
-            </m:acc>
+            <m:r>
+              <w:rPr>
+                <w:rFonts w:ascii="Cambria Math" w:eastAsia="宋体" w:hAnsi="Cambria Math"/>
+              </w:rPr>
+              <m:t>μ</m:t>
+            </m:r>
           </m:e>
           <m:sub>
             <m:r>
+              <m:rPr>
+                <m:sty m:val="p"/>
+              </m:rPr>
               <w:rPr>
                 <w:rFonts w:ascii="Cambria Math" w:eastAsia="宋体" w:hAnsi="Cambria Math"/>
               </w:rPr>
@@ -1115,7 +1070,19 @@
         <w:rPr>
           <w:rFonts w:hint="eastAsia"/>
         </w:rPr>
-        <w:t>的样本均值</w:t>
+        <w:t>的</w:t>
+      </w:r>
+      <w:r>
+        <w:rPr>
+          <w:rFonts w:hint="eastAsia"/>
+        </w:rPr>
+        <w:t>总体</w:t>
+      </w:r>
+      <w:r>
+        <w:rPr>
+          <w:rFonts w:hint="eastAsia"/>
+        </w:rPr>
+        <w:t>均值</w:t>
       </w:r>
       <m:oMath>
         <m:sSub>
@@ -1127,27 +1094,12 @@
             </m:ctrlPr>
           </m:sSubPr>
           <m:e>
-            <m:acc>
-              <m:accPr>
-                <m:chr m:val="̅"/>
-                <m:ctrlPr>
-                  <w:rPr>
-                    <w:rFonts w:ascii="Cambria Math" w:eastAsia="宋体" w:hAnsi="Cambria Math"/>
-                  </w:rPr>
-                </m:ctrlPr>
-              </m:accPr>
-              <m:e>
-                <m:r>
-                  <m:rPr>
-                    <m:sty m:val="p"/>
-                  </m:rPr>
-                  <w:rPr>
-                    <w:rFonts w:ascii="Cambria Math" w:eastAsia="宋体" w:hAnsi="Cambria Math"/>
-                  </w:rPr>
-                  <m:t>x</m:t>
-                </m:r>
-              </m:e>
-            </m:acc>
+            <m:r>
+              <w:rPr>
+                <w:rFonts w:ascii="Cambria Math" w:eastAsia="宋体" w:hAnsi="Cambria Math"/>
+              </w:rPr>
+              <m:t>μ</m:t>
+            </m:r>
           </m:e>
           <m:sub>
             <m:r>
@@ -1199,13 +1151,7 @@
               <w:rPr>
                 <w:rFonts w:ascii="Cambria Math" w:hAnsi="Cambria Math"/>
               </w:rPr>
-              <m:t>1</m:t>
-            </m:r>
-            <m:r>
-              <w:rPr>
-                <w:rFonts w:ascii="Cambria Math" w:hAnsi="Cambria Math"/>
-              </w:rPr>
-              <m:t xml:space="preserve"> </m:t>
+              <m:t xml:space="preserve">1 </m:t>
             </m:r>
           </m:sub>
         </m:sSub>
@@ -1229,30 +1175,18 @@
             </m:ctrlPr>
           </m:sSubPr>
           <m:e>
-            <m:acc>
-              <m:accPr>
-                <m:chr m:val="̅"/>
-                <m:ctrlPr>
-                  <w:rPr>
-                    <w:rFonts w:ascii="Cambria Math" w:eastAsia="宋体" w:hAnsi="Cambria Math"/>
-                  </w:rPr>
-                </m:ctrlPr>
-              </m:accPr>
-              <m:e>
-                <m:r>
-                  <m:rPr>
-                    <m:sty m:val="p"/>
-                  </m:rPr>
-                  <w:rPr>
-                    <w:rFonts w:ascii="Cambria Math" w:eastAsia="宋体" w:hAnsi="Cambria Math"/>
-                  </w:rPr>
-                  <m:t>x</m:t>
-                </m:r>
-              </m:e>
-            </m:acc>
+            <m:r>
+              <w:rPr>
+                <w:rFonts w:ascii="Cambria Math" w:eastAsia="宋体" w:hAnsi="Cambria Math"/>
+              </w:rPr>
+              <m:t>μ</m:t>
+            </m:r>
           </m:e>
           <m:sub>
             <m:r>
+              <m:rPr>
+                <m:sty m:val="p"/>
+              </m:rPr>
               <w:rPr>
                 <w:rFonts w:ascii="Cambria Math" w:eastAsia="宋体" w:hAnsi="Cambria Math"/>
               </w:rPr>
@@ -1266,60 +1200,39 @@
           <w:rPr>
             <w:rFonts w:ascii="Cambria Math" w:eastAsia="宋体" w:hAnsi="Cambria Math"/>
           </w:rPr>
-          <m:t xml:space="preserve"> -</m:t>
+          <m:t xml:space="preserve">- </m:t>
         </m:r>
+        <m:sSub>
+          <m:sSubPr>
+            <m:ctrlPr>
+              <w:rPr>
+                <w:rFonts w:ascii="Cambria Math" w:eastAsia="宋体" w:hAnsi="Cambria Math"/>
+              </w:rPr>
+            </m:ctrlPr>
+          </m:sSubPr>
+          <m:e>
+            <m:r>
+              <w:rPr>
+                <w:rFonts w:ascii="Cambria Math" w:eastAsia="宋体" w:hAnsi="Cambria Math"/>
+              </w:rPr>
+              <m:t>μ</m:t>
+            </m:r>
+          </m:e>
+          <m:sub>
+            <m:r>
+              <w:rPr>
+                <w:rFonts w:ascii="Cambria Math" w:eastAsia="宋体" w:hAnsi="Cambria Math"/>
+              </w:rPr>
+              <m:t>i</m:t>
+            </m:r>
+          </m:sub>
+        </m:sSub>
         <m:r>
           <w:rPr>
             <w:rFonts w:ascii="Cambria Math" w:eastAsia="宋体" w:hAnsi="Cambria Math"/>
           </w:rPr>
-          <m:t xml:space="preserve"> </m:t>
+          <m:t>&lt;</m:t>
         </m:r>
-        <m:sSub>
-          <m:sSubPr>
-            <m:ctrlPr>
-              <w:rPr>
-                <w:rFonts w:ascii="Cambria Math" w:eastAsia="宋体" w:hAnsi="Cambria Math"/>
-              </w:rPr>
-            </m:ctrlPr>
-          </m:sSubPr>
-          <m:e>
-            <m:acc>
-              <m:accPr>
-                <m:chr m:val="̅"/>
-                <m:ctrlPr>
-                  <w:rPr>
-                    <w:rFonts w:ascii="Cambria Math" w:eastAsia="宋体" w:hAnsi="Cambria Math"/>
-                  </w:rPr>
-                </m:ctrlPr>
-              </m:accPr>
-              <m:e>
-                <m:r>
-                  <m:rPr>
-                    <m:sty m:val="p"/>
-                  </m:rPr>
-                  <w:rPr>
-                    <w:rFonts w:ascii="Cambria Math" w:eastAsia="宋体" w:hAnsi="Cambria Math"/>
-                  </w:rPr>
-                  <m:t>x</m:t>
-                </m:r>
-              </m:e>
-            </m:acc>
-          </m:e>
-          <m:sub>
-            <m:r>
-              <w:rPr>
-                <w:rFonts w:ascii="Cambria Math" w:eastAsia="宋体" w:hAnsi="Cambria Math"/>
-              </w:rPr>
-              <m:t>i</m:t>
-            </m:r>
-            <m:r>
-              <w:rPr>
-                <w:rFonts w:ascii="Cambria Math" w:eastAsia="宋体" w:hAnsi="Cambria Math"/>
-              </w:rPr>
-              <m:t xml:space="preserve"> </m:t>
-            </m:r>
-          </m:sub>
-        </m:sSub>
         <m:r>
           <m:rPr>
             <m:sty m:val="p"/>
@@ -1327,7 +1240,7 @@
           <w:rPr>
             <w:rFonts w:ascii="Cambria Math" w:eastAsia="宋体" w:hAnsi="Cambria Math"/>
           </w:rPr>
-          <m:t>&lt;0</m:t>
+          <m:t>0</m:t>
         </m:r>
       </m:oMath>
       <w:r>
@@ -1401,47 +1314,39 @@
       <w:pPr>
         <w:pStyle w:val="a5"/>
         <w:ind w:left="284" w:firstLineChars="0" w:firstLine="0"/>
+      </w:pPr>
+      <w:r>
         <w:rPr>
           <w:rFonts w:hint="eastAsia"/>
         </w:rPr>
-      </w:pPr>
+        <w:t>选用</w:t>
+      </w:r>
       <w:r>
         <w:rPr>
           <w:rFonts w:hint="eastAsia"/>
         </w:rPr>
-        <w:t>选用</w:t>
+        <w:t>t</w:t>
       </w:r>
       <w:r>
         <w:rPr>
           <w:rFonts w:hint="eastAsia"/>
         </w:rPr>
-        <w:t>t</w:t>
+        <w:t>检验而不是</w:t>
       </w:r>
       <w:r>
         <w:rPr>
           <w:rFonts w:hint="eastAsia"/>
         </w:rPr>
-        <w:t>检验而不是</w:t>
+        <w:t>z</w:t>
       </w:r>
       <w:r>
         <w:rPr>
           <w:rFonts w:hint="eastAsia"/>
         </w:rPr>
-        <w:t>z</w:t>
-      </w:r>
-      <w:r>
-        <w:rPr>
-          <w:rFonts w:hint="eastAsia"/>
-        </w:rPr>
         <w:t>检验的原因：</w:t>
       </w:r>
     </w:p>
     <w:p>
-      <w:pPr>
-        <w:rPr>
-          <w:rFonts w:hint="eastAsia"/>
-        </w:rPr>
-      </w:pPr>
       <w:r>
         <w:rPr>
           <w:rFonts w:hint="eastAsia"/>
@@ -1483,18 +1388,12 @@
       <w:pPr>
         <w:pStyle w:val="a5"/>
         <w:ind w:left="284" w:firstLineChars="0" w:firstLine="0"/>
-        <w:rPr>
-          <w:rFonts w:hint="eastAsia"/>
-        </w:rPr>
       </w:pPr>
     </w:p>
     <w:p>
       <w:pPr>
         <w:pStyle w:val="a5"/>
         <w:ind w:left="284" w:firstLineChars="0" w:firstLine="0"/>
-        <w:rPr>
-          <w:rFonts w:hint="eastAsia"/>
-        </w:rPr>
       </w:pPr>
       <w:r>
         <w:rPr>
@@ -1522,7 +1421,7 @@
         <w:pStyle w:val="a5"/>
         <w:ind w:left="284" w:firstLineChars="0" w:firstLine="0"/>
         <w:rPr>
-          <w:rFonts w:ascii="Times New Roman" w:hAnsi="Times New Roman" w:cs="Times New Roman" w:hint="eastAsia"/>
+          <w:rFonts w:ascii="Times New Roman" w:hAnsi="Times New Roman" w:cs="Times New Roman"/>
           <w:sz w:val="22"/>
         </w:rPr>
       </w:pPr>
@@ -1569,7 +1468,7 @@
     <w:p>
       <w:pPr>
         <w:rPr>
-          <w:rFonts w:ascii="Times New Roman" w:hAnsi="Times New Roman" w:cs="Times New Roman" w:hint="eastAsia"/>
+          <w:rFonts w:ascii="Times New Roman" w:hAnsi="Times New Roman" w:cs="Times New Roman"/>
         </w:rPr>
       </w:pPr>
       <w:r>
@@ -1594,14 +1493,14 @@
     <w:p>
       <w:pPr>
         <w:rPr>
-          <w:rFonts w:ascii="Times New Roman" w:hAnsi="Times New Roman" w:cs="Times New Roman" w:hint="eastAsia"/>
-        </w:rPr>
-      </w:pPr>
-    </w:p>
-    <w:p>
-      <w:pPr>
-        <w:rPr>
-          <w:rFonts w:ascii="Times New Roman" w:hAnsi="Times New Roman" w:cs="Times New Roman" w:hint="eastAsia"/>
+          <w:rFonts w:ascii="Times New Roman" w:hAnsi="Times New Roman" w:cs="Times New Roman"/>
+        </w:rPr>
+      </w:pPr>
+    </w:p>
+    <w:p>
+      <w:pPr>
+        <w:rPr>
+          <w:rFonts w:ascii="Times New Roman" w:hAnsi="Times New Roman" w:cs="Times New Roman"/>
         </w:rPr>
       </w:pPr>
       <w:r>
@@ -1614,14 +1513,14 @@
     <w:p>
       <w:pPr>
         <w:rPr>
-          <w:rFonts w:ascii="Times New Roman" w:hAnsi="Times New Roman" w:cs="Times New Roman" w:hint="eastAsia"/>
-        </w:rPr>
-      </w:pPr>
-    </w:p>
-    <w:p>
-      <w:pPr>
-        <w:rPr>
-          <w:rFonts w:ascii="Times New Roman" w:hAnsi="Times New Roman" w:cs="Times New Roman" w:hint="eastAsia"/>
+          <w:rFonts w:ascii="Times New Roman" w:hAnsi="Times New Roman" w:cs="Times New Roman"/>
+        </w:rPr>
+      </w:pPr>
+    </w:p>
+    <w:p>
+      <w:pPr>
+        <w:rPr>
+          <w:rFonts w:ascii="Times New Roman" w:hAnsi="Times New Roman" w:cs="Times New Roman"/>
         </w:rPr>
       </w:pPr>
       <w:r>
@@ -1649,7 +1548,7 @@
     <w:p>
       <w:pPr>
         <w:rPr>
-          <w:rFonts w:ascii="Times New Roman" w:hAnsi="Times New Roman" w:cs="Times New Roman" w:hint="eastAsia"/>
+          <w:rFonts w:ascii="Times New Roman" w:hAnsi="Times New Roman" w:cs="Times New Roman"/>
         </w:rPr>
       </w:pPr>
       <w:r>
@@ -1923,7 +1822,7 @@
         </w:numPr>
         <w:ind w:left="297" w:hangingChars="135" w:hanging="297"/>
         <w:rPr>
-          <w:rFonts w:ascii="Times New Roman" w:hAnsi="Times New Roman" w:cs="Times New Roman" w:hint="eastAsia"/>
+          <w:rFonts w:ascii="Times New Roman" w:hAnsi="Times New Roman" w:cs="Times New Roman"/>
           <w:sz w:val="22"/>
         </w:rPr>
       </w:pPr>
@@ -1952,7 +1851,7 @@
     <w:p>
       <w:pPr>
         <w:rPr>
-          <w:rFonts w:ascii="Times New Roman" w:hAnsi="Times New Roman" w:cs="Times New Roman" w:hint="eastAsia"/>
+          <w:rFonts w:ascii="Times New Roman" w:hAnsi="Times New Roman" w:cs="Times New Roman"/>
           <w:sz w:val="22"/>
         </w:rPr>
       </w:pPr>
@@ -5740,7 +5639,7 @@
     <w:p>
       <w:pPr>
         <w:rPr>
-          <w:rFonts w:ascii="Times New Roman" w:hAnsi="Times New Roman" w:cs="Times New Roman" w:hint="eastAsia"/>
+          <w:rFonts w:ascii="Times New Roman" w:hAnsi="Times New Roman" w:cs="Times New Roman"/>
           <w:sz w:val="22"/>
         </w:rPr>
       </w:pPr>
@@ -5749,7 +5648,7 @@
       <w:pPr>
         <w:ind w:left="297"/>
         <w:rPr>
-          <w:rFonts w:ascii="Times New Roman" w:hAnsi="Times New Roman" w:cs="Times New Roman" w:hint="eastAsia"/>
+          <w:rFonts w:ascii="Times New Roman" w:hAnsi="Times New Roman" w:cs="Times New Roman"/>
           <w:sz w:val="22"/>
         </w:rPr>
       </w:pPr>
@@ -5758,7 +5657,7 @@
       <w:pPr>
         <w:ind w:left="297"/>
         <w:rPr>
-          <w:rFonts w:ascii="Times New Roman" w:hAnsi="Times New Roman" w:cs="Times New Roman" w:hint="eastAsia"/>
+          <w:rFonts w:ascii="Times New Roman" w:hAnsi="Times New Roman" w:cs="Times New Roman"/>
           <w:sz w:val="22"/>
         </w:rPr>
       </w:pPr>
@@ -5772,7 +5671,7 @@
         </w:numPr>
         <w:ind w:firstLineChars="0"/>
         <w:rPr>
-          <w:rFonts w:ascii="Times New Roman" w:hAnsi="Times New Roman" w:cs="Times New Roman" w:hint="eastAsia"/>
+          <w:rFonts w:ascii="Times New Roman" w:hAnsi="Times New Roman" w:cs="Times New Roman"/>
           <w:sz w:val="22"/>
         </w:rPr>
       </w:pPr>
@@ -5812,7 +5711,7 @@
     <w:p>
       <w:pPr>
         <w:rPr>
-          <w:rFonts w:ascii="Times New Roman" w:hAnsi="Times New Roman" w:cs="Times New Roman" w:hint="eastAsia"/>
+          <w:rFonts w:ascii="Times New Roman" w:hAnsi="Times New Roman" w:cs="Times New Roman"/>
           <w:sz w:val="22"/>
         </w:rPr>
       </w:pPr>
@@ -5821,7 +5720,7 @@
       <w:pPr>
         <w:ind w:left="297"/>
         <w:rPr>
-          <w:rFonts w:ascii="Times New Roman" w:hAnsi="Times New Roman" w:cs="Times New Roman" w:hint="eastAsia"/>
+          <w:rFonts w:ascii="Times New Roman" w:hAnsi="Times New Roman" w:cs="Times New Roman"/>
           <w:sz w:val="22"/>
         </w:rPr>
       </w:pPr>
@@ -5867,7 +5766,7 @@
       <w:pPr>
         <w:ind w:left="297"/>
         <w:rPr>
-          <w:rFonts w:ascii="Times New Roman" w:hAnsi="Times New Roman" w:cs="Times New Roman" w:hint="eastAsia"/>
+          <w:rFonts w:ascii="Times New Roman" w:hAnsi="Times New Roman" w:cs="Times New Roman"/>
           <w:sz w:val="22"/>
         </w:rPr>
       </w:pPr>
@@ -5876,7 +5775,7 @@
       <w:pPr>
         <w:ind w:left="297"/>
         <w:rPr>
-          <w:rFonts w:ascii="Times New Roman" w:hAnsi="Times New Roman" w:cs="Times New Roman" w:hint="eastAsia"/>
+          <w:rFonts w:ascii="Times New Roman" w:hAnsi="Times New Roman" w:cs="Times New Roman"/>
           <w:sz w:val="22"/>
         </w:rPr>
       </w:pPr>
@@ -5906,7 +5805,7 @@
       <w:pPr>
         <w:ind w:left="297"/>
         <w:rPr>
-          <w:rFonts w:ascii="Times New Roman" w:hAnsi="Times New Roman" w:cs="Times New Roman" w:hint="eastAsia"/>
+          <w:rFonts w:ascii="Times New Roman" w:hAnsi="Times New Roman" w:cs="Times New Roman"/>
           <w:sz w:val="22"/>
         </w:rPr>
       </w:pPr>
@@ -5920,7 +5819,7 @@
         </w:numPr>
         <w:ind w:firstLineChars="0"/>
         <w:rPr>
-          <w:rFonts w:ascii="Times New Roman" w:hAnsi="Times New Roman" w:cs="Times New Roman" w:hint="eastAsia"/>
+          <w:rFonts w:ascii="Times New Roman" w:hAnsi="Times New Roman" w:cs="Times New Roman"/>
           <w:sz w:val="22"/>
         </w:rPr>
       </w:pPr>
@@ -5968,7 +5867,7 @@
       <w:pPr>
         <w:ind w:left="297"/>
         <w:rPr>
-          <w:rFonts w:ascii="Times New Roman" w:hAnsi="Times New Roman" w:cs="Times New Roman" w:hint="eastAsia"/>
+          <w:rFonts w:ascii="Times New Roman" w:hAnsi="Times New Roman" w:cs="Times New Roman"/>
           <w:sz w:val="22"/>
         </w:rPr>
       </w:pPr>
@@ -5977,7 +5876,7 @@
       <w:pPr>
         <w:ind w:left="297"/>
         <w:rPr>
-          <w:rFonts w:ascii="Times New Roman" w:hAnsi="Times New Roman" w:cs="Times New Roman" w:hint="eastAsia"/>
+          <w:rFonts w:ascii="Times New Roman" w:hAnsi="Times New Roman" w:cs="Times New Roman"/>
           <w:sz w:val="22"/>
         </w:rPr>
       </w:pPr>
@@ -6027,7 +5926,7 @@
       <w:pPr>
         <w:ind w:left="297"/>
         <w:rPr>
-          <w:rFonts w:ascii="Times New Roman" w:hAnsi="Times New Roman" w:cs="Times New Roman" w:hint="eastAsia"/>
+          <w:rFonts w:ascii="Times New Roman" w:hAnsi="Times New Roman" w:cs="Times New Roman"/>
           <w:sz w:val="22"/>
         </w:rPr>
       </w:pPr>
@@ -6041,7 +5940,7 @@
         </w:numPr>
         <w:ind w:firstLineChars="0"/>
         <w:rPr>
-          <w:rFonts w:ascii="Times New Roman" w:hAnsi="Times New Roman" w:cs="Times New Roman" w:hint="eastAsia"/>
+          <w:rFonts w:ascii="Times New Roman" w:hAnsi="Times New Roman" w:cs="Times New Roman"/>
           <w:sz w:val="22"/>
         </w:rPr>
       </w:pPr>
@@ -6057,7 +5956,7 @@
       <w:pPr>
         <w:ind w:left="297"/>
         <w:rPr>
-          <w:rFonts w:ascii="Times New Roman" w:hAnsi="Times New Roman" w:cs="Times New Roman" w:hint="eastAsia"/>
+          <w:rFonts w:ascii="Times New Roman" w:hAnsi="Times New Roman" w:cs="Times New Roman"/>
           <w:sz w:val="22"/>
         </w:rPr>
       </w:pPr>
@@ -6105,7 +6004,7 @@
       <w:pPr>
         <w:ind w:left="297"/>
         <w:rPr>
-          <w:rFonts w:ascii="Times New Roman" w:hAnsi="Times New Roman" w:cs="Times New Roman" w:hint="eastAsia"/>
+          <w:rFonts w:ascii="Times New Roman" w:hAnsi="Times New Roman" w:cs="Times New Roman"/>
           <w:sz w:val="22"/>
         </w:rPr>
       </w:pPr>
@@ -6153,7 +6052,7 @@
       <w:pPr>
         <w:ind w:left="297"/>
         <w:rPr>
-          <w:rFonts w:ascii="Times New Roman" w:hAnsi="Times New Roman" w:cs="Times New Roman" w:hint="eastAsia"/>
+          <w:rFonts w:ascii="Times New Roman" w:hAnsi="Times New Roman" w:cs="Times New Roman"/>
           <w:sz w:val="22"/>
         </w:rPr>
       </w:pPr>
@@ -6211,7 +6110,7 @@
       <w:pPr>
         <w:ind w:left="297"/>
         <w:rPr>
-          <w:rFonts w:ascii="Times New Roman" w:hAnsi="Times New Roman" w:cs="Times New Roman" w:hint="eastAsia"/>
+          <w:rFonts w:ascii="Times New Roman" w:hAnsi="Times New Roman" w:cs="Times New Roman"/>
           <w:sz w:val="22"/>
         </w:rPr>
       </w:pPr>
@@ -6225,7 +6124,7 @@
         </w:numPr>
         <w:ind w:firstLineChars="0"/>
         <w:rPr>
-          <w:rFonts w:ascii="Times New Roman" w:hAnsi="Times New Roman" w:cs="Times New Roman" w:hint="eastAsia"/>
+          <w:rFonts w:ascii="Times New Roman" w:hAnsi="Times New Roman" w:cs="Times New Roman"/>
           <w:sz w:val="22"/>
         </w:rPr>
       </w:pPr>
@@ -6266,7 +6165,7 @@
       <w:pPr>
         <w:ind w:left="297"/>
         <w:rPr>
-          <w:rFonts w:ascii="Times New Roman" w:hAnsi="Times New Roman" w:cs="Times New Roman" w:hint="eastAsia"/>
+          <w:rFonts w:ascii="Times New Roman" w:hAnsi="Times New Roman" w:cs="Times New Roman"/>
           <w:sz w:val="22"/>
         </w:rPr>
       </w:pPr>
@@ -6358,7 +6257,7 @@
       <w:pPr>
         <w:ind w:left="297"/>
         <w:rPr>
-          <w:rFonts w:ascii="Times New Roman" w:hAnsi="Times New Roman" w:cs="Times New Roman" w:hint="eastAsia"/>
+          <w:rFonts w:ascii="Times New Roman" w:hAnsi="Times New Roman" w:cs="Times New Roman"/>
           <w:sz w:val="22"/>
         </w:rPr>
       </w:pPr>
@@ -6404,7 +6303,7 @@
       <w:pPr>
         <w:ind w:left="297"/>
         <w:rPr>
-          <w:rFonts w:ascii="Times New Roman" w:hAnsi="Times New Roman" w:cs="Times New Roman" w:hint="eastAsia"/>
+          <w:rFonts w:ascii="Times New Roman" w:hAnsi="Times New Roman" w:cs="Times New Roman"/>
           <w:sz w:val="22"/>
         </w:rPr>
       </w:pPr>
@@ -6456,19 +6355,22 @@
         <w:rPr>
           <w:rFonts w:hint="eastAsia"/>
         </w:rPr>
-        <w:t>的样本均值</w:t>
-      </w:r>
-      <w:r>
-        <w:t>小于识别颜色和文字不一致的</w:t>
+        <w:t>的均值</w:t>
+      </w:r>
+      <w:r>
+        <w:t>小于识别颜色和文字不一致</w:t>
       </w:r>
       <w:r>
         <w:t>时间</w:t>
       </w:r>
       <w:r>
+        <w:t>的</w:t>
+      </w:r>
+      <w:r>
         <w:rPr>
           <w:rFonts w:hint="eastAsia"/>
         </w:rPr>
-        <w:t>样本均值</w:t>
+        <w:t>均值</w:t>
       </w:r>
       <w:r>
         <w:t xml:space="preserve">, </w:t>
@@ -6482,7 +6384,7 @@
         <w:pStyle w:val="a5"/>
         <w:ind w:left="420" w:firstLineChars="0" w:firstLine="0"/>
         <w:rPr>
-          <w:rFonts w:ascii="Times New Roman" w:hAnsi="Times New Roman" w:cs="Times New Roman" w:hint="eastAsia"/>
+          <w:rFonts w:ascii="Times New Roman" w:hAnsi="Times New Roman" w:cs="Times New Roman"/>
           <w:sz w:val="22"/>
         </w:rPr>
       </w:pPr>
@@ -6496,7 +6398,7 @@
         </w:numPr>
         <w:ind w:firstLineChars="0"/>
         <w:rPr>
-          <w:rFonts w:ascii="Times New Roman" w:hAnsi="Times New Roman" w:cs="Times New Roman" w:hint="eastAsia"/>
+          <w:rFonts w:ascii="Times New Roman" w:hAnsi="Times New Roman" w:cs="Times New Roman"/>
           <w:sz w:val="22"/>
         </w:rPr>
       </w:pPr>
@@ -6522,7 +6424,7 @@
         <w:pStyle w:val="a5"/>
         <w:ind w:left="420" w:firstLineChars="0" w:firstLine="0"/>
         <w:rPr>
-          <w:rFonts w:ascii="Times New Roman" w:hAnsi="Times New Roman" w:cs="Times New Roman" w:hint="eastAsia"/>
+          <w:rFonts w:ascii="Times New Roman" w:hAnsi="Times New Roman" w:cs="Times New Roman"/>
           <w:sz w:val="22"/>
         </w:rPr>
       </w:pPr>
@@ -6625,7 +6527,7 @@
         <w:pStyle w:val="a5"/>
         <w:ind w:left="420" w:firstLineChars="0" w:firstLine="0"/>
         <w:rPr>
-          <w:rFonts w:ascii="Times New Roman" w:hAnsi="Times New Roman" w:cs="Times New Roman" w:hint="eastAsia"/>
+          <w:rFonts w:ascii="Times New Roman" w:hAnsi="Times New Roman" w:cs="Times New Roman"/>
           <w:sz w:val="22"/>
         </w:rPr>
       </w:pPr>
@@ -6665,7 +6567,7 @@
         <w:pStyle w:val="a5"/>
         <w:ind w:left="420" w:firstLineChars="0" w:firstLine="0"/>
         <w:rPr>
-          <w:rFonts w:ascii="Times New Roman" w:hAnsi="Times New Roman" w:cs="Times New Roman" w:hint="eastAsia"/>
+          <w:rFonts w:ascii="Times New Roman" w:hAnsi="Times New Roman" w:cs="Times New Roman"/>
           <w:sz w:val="22"/>
         </w:rPr>
       </w:pPr>
@@ -6725,14 +6627,7 @@
           <w:rFonts w:ascii="Times New Roman" w:hAnsi="Times New Roman" w:cs="Times New Roman" w:hint="eastAsia"/>
           <w:sz w:val="22"/>
         </w:rPr>
-        <w:t xml:space="preserve"> 2</w:t>
-      </w:r>
-      <w:r>
-        <w:rPr>
-          <w:rFonts w:ascii="Times New Roman" w:hAnsi="Times New Roman" w:cs="Times New Roman" w:hint="eastAsia"/>
-          <w:sz w:val="22"/>
-        </w:rPr>
-        <w:t xml:space="preserve"> * SEM, </w:t>
+        <w:t xml:space="preserve"> 2 * SEM, </w:t>
       </w:r>
       <w:proofErr w:type="spellStart"/>
       <w:r>
@@ -6748,21 +6643,7 @@
           <w:rFonts w:ascii="Times New Roman" w:hAnsi="Times New Roman" w:cs="Times New Roman" w:hint="eastAsia"/>
           <w:sz w:val="22"/>
         </w:rPr>
-        <w:t xml:space="preserve"> </w:t>
-      </w:r>
-      <w:r>
-        <w:rPr>
-          <w:rFonts w:ascii="Times New Roman" w:hAnsi="Times New Roman" w:cs="Times New Roman" w:hint="eastAsia"/>
-          <w:sz w:val="22"/>
-        </w:rPr>
-        <w:t xml:space="preserve">+ </w:t>
-      </w:r>
-      <w:r>
-        <w:rPr>
-          <w:rFonts w:ascii="Times New Roman" w:hAnsi="Times New Roman" w:cs="Times New Roman" w:hint="eastAsia"/>
-          <w:sz w:val="22"/>
-        </w:rPr>
-        <w:t xml:space="preserve"> </w:t>
+        <w:t xml:space="preserve"> +  </w:t>
       </w:r>
       <w:r>
         <w:rPr>
@@ -6790,14 +6671,7 @@
           <w:rFonts w:ascii="Times New Roman" w:hAnsi="Times New Roman" w:cs="Times New Roman" w:hint="eastAsia"/>
           <w:sz w:val="22"/>
         </w:rPr>
-        <w:t xml:space="preserve"> 2 * SEM</w:t>
-      </w:r>
-      <w:r>
-        <w:rPr>
-          <w:rFonts w:ascii="Times New Roman" w:hAnsi="Times New Roman" w:cs="Times New Roman" w:hint="eastAsia"/>
-          <w:sz w:val="22"/>
-        </w:rPr>
-        <w:t>)</w:t>
+        <w:t xml:space="preserve"> 2 * SEM)</w:t>
       </w:r>
     </w:p>
     <w:p>
@@ -6805,7 +6679,7 @@
         <w:pStyle w:val="a5"/>
         <w:ind w:left="420" w:firstLineChars="0" w:firstLine="0"/>
         <w:rPr>
-          <w:rFonts w:ascii="Times New Roman" w:hAnsi="Times New Roman" w:cs="Times New Roman" w:hint="eastAsia"/>
+          <w:rFonts w:ascii="Times New Roman" w:hAnsi="Times New Roman" w:cs="Times New Roman"/>
           <w:sz w:val="22"/>
         </w:rPr>
       </w:pPr>
@@ -6836,7 +6710,7 @@
         <w:pStyle w:val="a5"/>
         <w:ind w:left="420" w:firstLineChars="0" w:firstLine="0"/>
         <w:rPr>
-          <w:rFonts w:ascii="Times New Roman" w:hAnsi="Times New Roman" w:cs="Times New Roman" w:hint="eastAsia"/>
+          <w:rFonts w:ascii="Times New Roman" w:hAnsi="Times New Roman" w:cs="Times New Roman"/>
           <w:sz w:val="22"/>
         </w:rPr>
       </w:pPr>
@@ -6942,7 +6816,7 @@
       <w:pPr>
         <w:jc w:val="left"/>
         <w:rPr>
-          <w:rFonts w:ascii="Times New Roman" w:hAnsi="Times New Roman" w:cs="Times New Roman" w:hint="eastAsia"/>
+          <w:rFonts w:ascii="Times New Roman" w:hAnsi="Times New Roman" w:cs="Times New Roman"/>
           <w:sz w:val="22"/>
         </w:rPr>
       </w:pPr>
@@ -6993,7 +6867,7 @@
       <w:pPr>
         <w:jc w:val="left"/>
         <w:rPr>
-          <w:rFonts w:ascii="Times New Roman" w:hAnsi="Times New Roman" w:cs="Times New Roman" w:hint="eastAsia"/>
+          <w:rFonts w:ascii="Times New Roman" w:hAnsi="Times New Roman" w:cs="Times New Roman"/>
           <w:sz w:val="22"/>
         </w:rPr>
       </w:pPr>
@@ -7016,7 +6890,7 @@
       <w:pPr>
         <w:jc w:val="center"/>
         <w:rPr>
-          <w:rFonts w:ascii="Times New Roman" w:hAnsi="Times New Roman" w:cs="Times New Roman" w:hint="eastAsia"/>
+          <w:rFonts w:ascii="Times New Roman" w:hAnsi="Times New Roman" w:cs="Times New Roman"/>
           <w:sz w:val="22"/>
         </w:rPr>
       </w:pPr>
@@ -7044,7 +6918,7 @@
       <w:pPr>
         <w:jc w:val="left"/>
         <w:rPr>
-          <w:rFonts w:ascii="Times New Roman" w:hAnsi="Times New Roman" w:cs="Times New Roman" w:hint="eastAsia"/>
+          <w:rFonts w:ascii="Times New Roman" w:hAnsi="Times New Roman" w:cs="Times New Roman"/>
           <w:sz w:val="22"/>
         </w:rPr>
       </w:pPr>
@@ -7053,7 +6927,7 @@
       <w:pPr>
         <w:jc w:val="left"/>
         <w:rPr>
-          <w:rFonts w:ascii="Times New Roman" w:hAnsi="Times New Roman" w:cs="Times New Roman" w:hint="eastAsia"/>
+          <w:rFonts w:ascii="Times New Roman" w:hAnsi="Times New Roman" w:cs="Times New Roman"/>
           <w:sz w:val="22"/>
         </w:rPr>
       </w:pPr>
@@ -7090,7 +6964,7 @@
       <w:pPr>
         <w:jc w:val="center"/>
         <w:rPr>
-          <w:rFonts w:ascii="Times New Roman" w:hAnsi="Times New Roman" w:cs="Times New Roman" w:hint="eastAsia"/>
+          <w:rFonts w:ascii="Times New Roman" w:hAnsi="Times New Roman" w:cs="Times New Roman"/>
           <w:sz w:val="22"/>
         </w:rPr>
       </w:pPr>
@@ -7117,7 +6991,7 @@
       <w:pPr>
         <w:jc w:val="center"/>
         <w:rPr>
-          <w:rFonts w:ascii="Times New Roman" w:hAnsi="Times New Roman" w:cs="Times New Roman" w:hint="eastAsia"/>
+          <w:rFonts w:ascii="Times New Roman" w:hAnsi="Times New Roman" w:cs="Times New Roman"/>
           <w:sz w:val="22"/>
         </w:rPr>
       </w:pPr>
@@ -7377,7 +7251,7 @@
         <w:pStyle w:val="a5"/>
         <w:ind w:left="297" w:firstLineChars="0" w:firstLine="0"/>
         <w:rPr>
-          <w:rFonts w:ascii="Times New Roman" w:hAnsi="Times New Roman" w:cs="Times New Roman" w:hint="eastAsia"/>
+          <w:rFonts w:ascii="Times New Roman" w:hAnsi="Times New Roman" w:cs="Times New Roman"/>
           <w:sz w:val="22"/>
         </w:rPr>
       </w:pPr>
@@ -7481,8 +7355,6 @@
         <w:pStyle w:val="a5"/>
         <w:ind w:left="297" w:firstLineChars="0" w:firstLine="0"/>
       </w:pPr>
-      <w:bookmarkStart w:id="13" w:name="_GoBack"/>
-      <w:bookmarkEnd w:id="13"/>
     </w:p>
     <w:p>
       <w:pPr>
@@ -7724,20 +7596,29 @@
           <w:sz w:val="22"/>
         </w:rPr>
       </w:pPr>
-    </w:p>
-    <w:p>
-      <w:pPr>
-        <w:rPr>
-          <w:rFonts w:ascii="Times New Roman" w:hAnsi="Times New Roman" w:cs="Times New Roman"/>
-          <w:sz w:val="22"/>
-        </w:rPr>
-      </w:pPr>
-      <w:r>
-        <w:rPr>
-          <w:rFonts w:ascii="Times New Roman" w:hAnsi="Times New Roman" w:cs="Times New Roman" w:hint="eastAsia"/>
-          <w:sz w:val="22"/>
-        </w:rPr>
-        <w:t xml:space="preserve"> 2017-6-15</w:t>
+      <w:bookmarkStart w:id="13" w:name="_GoBack"/>
+      <w:bookmarkEnd w:id="13"/>
+    </w:p>
+    <w:p>
+      <w:pPr>
+        <w:rPr>
+          <w:rFonts w:ascii="Times New Roman" w:hAnsi="Times New Roman" w:cs="Times New Roman"/>
+          <w:sz w:val="22"/>
+        </w:rPr>
+      </w:pPr>
+      <w:r>
+        <w:rPr>
+          <w:rFonts w:ascii="Times New Roman" w:hAnsi="Times New Roman" w:cs="Times New Roman" w:hint="eastAsia"/>
+          <w:sz w:val="22"/>
+        </w:rPr>
+        <w:t xml:space="preserve"> 2017-6-1</w:t>
+      </w:r>
+      <w:r>
+        <w:rPr>
+          <w:rFonts w:ascii="Times New Roman" w:hAnsi="Times New Roman" w:cs="Times New Roman" w:hint="eastAsia"/>
+          <w:sz w:val="22"/>
+        </w:rPr>
+        <w:t>7</w:t>
       </w:r>
     </w:p>
     <w:sectPr>
@@ -9131,11 +9012,11 @@
           <c:showBubbleSize val="0"/>
         </c:dLbls>
         <c:gapWidth val="150"/>
-        <c:axId val="258088960"/>
-        <c:axId val="257742464"/>
+        <c:axId val="153505280"/>
+        <c:axId val="308871168"/>
       </c:barChart>
       <c:catAx>
-        <c:axId val="258088960"/>
+        <c:axId val="153505280"/>
         <c:scaling>
           <c:orientation val="minMax"/>
         </c:scaling>
@@ -9163,7 +9044,7 @@
         <c:majorTickMark val="out"/>
         <c:minorTickMark val="none"/>
         <c:tickLblPos val="nextTo"/>
-        <c:crossAx val="257742464"/>
+        <c:crossAx val="308871168"/>
         <c:crosses val="autoZero"/>
         <c:auto val="1"/>
         <c:lblAlgn val="ctr"/>
@@ -9171,7 +9052,7 @@
         <c:noMultiLvlLbl val="0"/>
       </c:catAx>
       <c:valAx>
-        <c:axId val="257742464"/>
+        <c:axId val="308871168"/>
         <c:scaling>
           <c:orientation val="minMax"/>
         </c:scaling>
@@ -9199,7 +9080,7 @@
         <c:majorTickMark val="out"/>
         <c:minorTickMark val="none"/>
         <c:tickLblPos val="nextTo"/>
-        <c:crossAx val="258088960"/>
+        <c:crossAx val="153505280"/>
         <c:crosses val="autoZero"/>
         <c:crossBetween val="between"/>
       </c:valAx>
@@ -9367,11 +9248,11 @@
           <c:showBubbleSize val="0"/>
         </c:dLbls>
         <c:gapWidth val="150"/>
-        <c:axId val="258094592"/>
-        <c:axId val="257744192"/>
+        <c:axId val="153503232"/>
+        <c:axId val="308872896"/>
       </c:barChart>
       <c:catAx>
-        <c:axId val="258094592"/>
+        <c:axId val="153503232"/>
         <c:scaling>
           <c:orientation val="minMax"/>
         </c:scaling>
@@ -9399,7 +9280,7 @@
         <c:majorTickMark val="out"/>
         <c:minorTickMark val="none"/>
         <c:tickLblPos val="nextTo"/>
-        <c:crossAx val="257744192"/>
+        <c:crossAx val="308872896"/>
         <c:crosses val="autoZero"/>
         <c:auto val="1"/>
         <c:lblAlgn val="ctr"/>
@@ -9407,7 +9288,7 @@
         <c:noMultiLvlLbl val="0"/>
       </c:catAx>
       <c:valAx>
-        <c:axId val="257744192"/>
+        <c:axId val="308872896"/>
         <c:scaling>
           <c:orientation val="minMax"/>
         </c:scaling>
@@ -9435,7 +9316,7 @@
         <c:majorTickMark val="out"/>
         <c:minorTickMark val="none"/>
         <c:tickLblPos val="nextTo"/>
-        <c:crossAx val="258094592"/>
+        <c:crossAx val="153503232"/>
         <c:crosses val="autoZero"/>
         <c:crossBetween val="between"/>
       </c:valAx>

</xml_diff>